<commit_message>
Fix a bug about EOF
</commit_message>
<xml_diff>
--- a/reports/PRJ1-1_2013-11431.docx
+++ b/reports/PRJ1-1_2013-11431.docx
@@ -347,7 +347,7 @@
     <w:p>
       <w:pPr>
         <w:rPr>
-          <w:rFonts w:ascii="나눔바른고딕" w:eastAsia="나눔바른고딕" w:hAnsi="나눔바른고딕" w:hint="eastAsia"/>
+          <w:rFonts w:ascii="나눔바른고딕" w:eastAsia="나눔바른고딕" w:hAnsi="나눔바른고딕"/>
         </w:rPr>
       </w:pPr>
       <w:r>
@@ -660,13 +660,7 @@
         <w:rPr>
           <w:rFonts w:ascii="나눔바른고딕" w:eastAsia="나눔바른고딕" w:hAnsi="나눔바른고딕" w:hint="eastAsia"/>
         </w:rPr>
-        <w:t xml:space="preserve"> </w:t>
-      </w:r>
-      <w:r>
-        <w:rPr>
-          <w:rFonts w:ascii="나눔바른고딕" w:eastAsia="나눔바른고딕" w:hAnsi="나눔바른고딕" w:hint="eastAsia"/>
-        </w:rPr>
-        <w:t>&lt;</w:t>
+        <w:t xml:space="preserve"> &lt;</w:t>
       </w:r>
       <w:r>
         <w:rPr>
@@ -738,13 +732,7 @@
         <w:rPr>
           <w:rFonts w:ascii="나눔바른고딕" w:eastAsia="나눔바른고딕" w:hAnsi="나눔바른고딕" w:hint="eastAsia"/>
         </w:rPr>
-        <w:t>한 글자 특수문자들</w:t>
-      </w:r>
-      <w:r>
-        <w:rPr>
-          <w:rFonts w:ascii="나눔바른고딕" w:eastAsia="나눔바른고딕" w:hAnsi="나눔바른고딕" w:hint="eastAsia"/>
-        </w:rPr>
-        <w:t xml:space="preserve">과 </w:t>
+        <w:t xml:space="preserve">한 글자 특수문자들과 </w:t>
       </w:r>
       <w:r>
         <w:rPr>
@@ -942,7 +930,7 @@
     <w:p>
       <w:pPr>
         <w:rPr>
-          <w:rFonts w:ascii="나눔바른고딕" w:eastAsia="나눔바른고딕" w:hAnsi="나눔바른고딕" w:hint="eastAsia"/>
+          <w:rFonts w:ascii="나눔바른고딕" w:eastAsia="나눔바른고딕" w:hAnsi="나눔바른고딕"/>
         </w:rPr>
       </w:pPr>
       <w:r>
@@ -1443,7 +1431,7 @@
     <w:p>
       <w:pPr>
         <w:rPr>
-          <w:rFonts w:ascii="나눔바른고딕" w:eastAsia="나눔바른고딕" w:hAnsi="나눔바른고딕" w:hint="eastAsia"/>
+          <w:rFonts w:ascii="나눔바른고딕" w:eastAsia="나눔바른고딕" w:hAnsi="나눔바른고딕"/>
         </w:rPr>
       </w:pPr>
       <w:r>
@@ -1702,84 +1690,9 @@
           <w:rFonts w:ascii="나눔바른고딕" w:eastAsia="나눔바른고딕" w:hAnsi="나눔바른고딕"/>
         </w:rPr>
       </w:pPr>
-      <w:r>
-        <w:rPr>
-          <w:rFonts w:ascii="나눔바른고딕" w:eastAsia="나눔바른고딕" w:hAnsi="나눔바른고딕" w:hint="eastAsia"/>
-        </w:rPr>
-        <w:t xml:space="preserve"> </w:t>
-      </w:r>
-      <w:r>
-        <w:rPr>
-          <w:rFonts w:ascii="나눔바른고딕" w:eastAsia="나눔바른고딕" w:hAnsi="나눔바른고딕"/>
-        </w:rPr>
-        <w:t xml:space="preserve">   </w:t>
-      </w:r>
-      <w:r>
-        <w:rPr>
-          <w:rFonts w:ascii="나눔바른고딕" w:eastAsia="나눔바른고딕" w:hAnsi="나눔바른고딕" w:hint="eastAsia"/>
-        </w:rPr>
-        <w:t>또한</w:t>
-      </w:r>
-      <w:r>
-        <w:rPr>
-          <w:rFonts w:ascii="나눔바른고딕" w:eastAsia="나눔바른고딕" w:hAnsi="나눔바른고딕"/>
-        </w:rPr>
-        <w:t xml:space="preserve"> </w:t>
-      </w:r>
-      <w:r>
-        <w:rPr>
-          <w:rFonts w:ascii="나눔바른고딕" w:eastAsia="나눔바른고딕" w:hAnsi="나눔바른고딕" w:hint="eastAsia"/>
-        </w:rPr>
-        <w:t xml:space="preserve">콘솔에 </w:t>
-      </w:r>
-      <w:r>
-        <w:rPr>
-          <w:rFonts w:ascii="나눔바른고딕" w:eastAsia="나눔바른고딕" w:hAnsi="나눔바른고딕"/>
-        </w:rPr>
-        <w:t>Ctrl+Z</w:t>
-      </w:r>
-      <w:r>
-        <w:rPr>
-          <w:rFonts w:ascii="나눔바른고딕" w:eastAsia="나눔바른고딕" w:hAnsi="나눔바른고딕" w:hint="eastAsia"/>
-        </w:rPr>
-        <w:t>를 입력하면 에러가 무한 반복되는 현상이 있어,</w:t>
-      </w:r>
-      <w:r>
-        <w:rPr>
-          <w:rFonts w:ascii="나눔바른고딕" w:eastAsia="나눔바른고딕" w:hAnsi="나눔바른고딕"/>
-        </w:rPr>
-        <w:t xml:space="preserve"> command</w:t>
-      </w:r>
-      <w:r>
-        <w:rPr>
-          <w:rFonts w:ascii="나눔바른고딕" w:eastAsia="나눔바른고딕" w:hAnsi="나눔바른고딕" w:hint="eastAsia"/>
-        </w:rPr>
-        <w:t xml:space="preserve">의 종료 조건에 </w:t>
-      </w:r>
-      <w:r>
-        <w:rPr>
-          <w:rFonts w:ascii="나눔바른고딕" w:eastAsia="나눔바른고딕" w:hAnsi="나눔바른고딕"/>
-        </w:rPr>
-        <w:t>&lt;EOF&gt;</w:t>
-      </w:r>
-      <w:r>
-        <w:rPr>
-          <w:rFonts w:ascii="나눔바른고딕" w:eastAsia="나눔바른고딕" w:hAnsi="나눔바른고딕" w:hint="eastAsia"/>
-        </w:rPr>
-        <w:t xml:space="preserve">를 추가해주었다. </w:t>
-      </w:r>
-    </w:p>
-    <w:p>
-      <w:pPr>
-        <w:pStyle w:val="a3"/>
-        <w:rPr>
-          <w:rFonts w:ascii="나눔바른고딕" w:eastAsia="나눔바른고딕" w:hAnsi="나눔바른고딕"/>
-        </w:rPr>
-      </w:pPr>
-    </w:p>
-    <w:p>
-      <w:pPr>
-        <w:pStyle w:val="a3"/>
+    </w:p>
+    <w:p>
+      <w:pPr>
         <w:rPr>
           <w:rFonts w:ascii="나눔바른고딕" w:eastAsia="나눔바른고딕" w:hAnsi="나눔바른고딕"/>
         </w:rPr>
@@ -1922,13 +1835,7 @@
         <w:rPr>
           <w:rFonts w:ascii="나눔바른고딕" w:eastAsia="나눔바른고딕" w:hAnsi="나눔바른고딕" w:hint="eastAsia"/>
         </w:rPr>
-        <w:t xml:space="preserve">를 입력할 경우가 있다고 </w:t>
-      </w:r>
-      <w:r>
-        <w:rPr>
-          <w:rFonts w:ascii="나눔바른고딕" w:eastAsia="나눔바른고딕" w:hAnsi="나눔바른고딕" w:hint="eastAsia"/>
-        </w:rPr>
-        <w:t>가정했다.</w:t>
+        <w:t>를 입력할 경우가 있다고 가정했다.</w:t>
       </w:r>
     </w:p>
     <w:p>
@@ -2015,56 +1922,23 @@
         </w:rPr>
         <w:t>잘못된 값이</w:t>
       </w:r>
-      <w:bookmarkStart w:id="0" w:name="_GoBack"/>
-      <w:bookmarkEnd w:id="0"/>
-      <w:r>
-        <w:rPr>
-          <w:rFonts w:ascii="나눔바른고딕" w:eastAsia="나눔바른고딕" w:hAnsi="나눔바른고딕" w:hint="eastAsia"/>
-        </w:rPr>
-        <w:t xml:space="preserve"> 입력되었다면 유저가 앞으로 무엇을 입력하든 </w:t>
-      </w:r>
-      <w:r>
-        <w:rPr>
-          <w:rFonts w:ascii="나눔바른고딕" w:eastAsia="나눔바른고딕" w:hAnsi="나눔바른고딕" w:hint="eastAsia"/>
-        </w:rPr>
-        <w:lastRenderedPageBreak/>
-        <w:t>에러가 발생하게 된다.</w:t>
-      </w:r>
-      <w:r>
-        <w:rPr>
-          <w:rFonts w:ascii="나눔바른고딕" w:eastAsia="나눔바른고딕" w:hAnsi="나눔바른고딕"/>
-        </w:rPr>
-        <w:t xml:space="preserve"> </w:t>
-      </w:r>
-      <w:r>
-        <w:rPr>
-          <w:rFonts w:ascii="나눔바른고딕" w:eastAsia="나눔바른고딕" w:hAnsi="나눔바른고딕" w:hint="eastAsia"/>
-        </w:rPr>
-        <w:t xml:space="preserve">따라서 빠르게 에러 처리되었다는 </w:t>
-      </w:r>
-      <w:r>
-        <w:rPr>
-          <w:rFonts w:ascii="나눔바른고딕" w:eastAsia="나눔바른고딕" w:hAnsi="나눔바른고딕" w:hint="eastAsia"/>
-        </w:rPr>
-        <w:t>결과를</w:t>
-      </w:r>
-      <w:r>
-        <w:rPr>
-          <w:rFonts w:ascii="나눔바른고딕" w:eastAsia="나눔바른고딕" w:hAnsi="나눔바른고딕" w:hint="eastAsia"/>
-        </w:rPr>
-        <w:t xml:space="preserve"> 받는 </w:t>
-      </w:r>
-      <w:r>
-        <w:rPr>
-          <w:rFonts w:ascii="나눔바른고딕" w:eastAsia="나눔바른고딕" w:hAnsi="나눔바른고딕" w:hint="eastAsia"/>
-        </w:rPr>
-        <w:t>것이</w:t>
-      </w:r>
-      <w:r>
-        <w:rPr>
-          <w:rFonts w:ascii="나눔바른고딕" w:eastAsia="나눔바른고딕" w:hAnsi="나눔바른고딕" w:hint="eastAsia"/>
-        </w:rPr>
-        <w:t xml:space="preserve"> 사용자 경험에</w:t>
+      <w:r>
+        <w:rPr>
+          <w:rFonts w:ascii="나눔바른고딕" w:eastAsia="나눔바른고딕" w:hAnsi="나눔바른고딕" w:hint="eastAsia"/>
+        </w:rPr>
+        <w:t xml:space="preserve"> 입력되었다면 유저가 앞으로 무엇을 입력하든 에러가 발생하게 된다.</w:t>
+      </w:r>
+      <w:r>
+        <w:rPr>
+          <w:rFonts w:ascii="나눔바른고딕" w:eastAsia="나눔바른고딕" w:hAnsi="나눔바른고딕"/>
+        </w:rPr>
+        <w:t xml:space="preserve"> </w:t>
+      </w:r>
+      <w:r>
+        <w:rPr>
+          <w:rFonts w:ascii="나눔바른고딕" w:eastAsia="나눔바른고딕" w:hAnsi="나눔바른고딕" w:hint="eastAsia"/>
+        </w:rPr>
+        <w:t>따라서 빠르게 에러 처리되었다는 결과를 받는 것이 사용자 경험에</w:t>
       </w:r>
       <w:r>
         <w:rPr>
@@ -2088,21 +1962,8 @@
         <w:rPr>
           <w:rFonts w:ascii="나눔바른고딕" w:eastAsia="나눔바른고딕" w:hAnsi="나눔바른고딕" w:hint="eastAsia"/>
         </w:rPr>
-        <w:t xml:space="preserve">좋을 것 같다고 </w:t>
-      </w:r>
-      <w:r>
-        <w:rPr>
-          <w:rFonts w:ascii="나눔바른고딕" w:eastAsia="나눔바른고딕" w:hAnsi="나눔바른고딕" w:hint="eastAsia"/>
-        </w:rPr>
-        <w:t>가정했다.</w:t>
-      </w:r>
-    </w:p>
-    <w:p>
-      <w:pPr>
-        <w:rPr>
-          <w:rFonts w:ascii="나눔바른고딕" w:eastAsia="나눔바른고딕" w:hAnsi="나눔바른고딕"/>
-        </w:rPr>
-      </w:pPr>
+        <w:t>좋을 것 같다고 가정했다.</w:t>
+      </w:r>
     </w:p>
     <w:p>
       <w:pPr>
@@ -2121,6 +1982,8 @@
           <w:szCs w:val="32"/>
         </w:rPr>
       </w:pPr>
+      <w:bookmarkStart w:id="0" w:name="_GoBack"/>
+      <w:bookmarkEnd w:id="0"/>
       <w:r>
         <w:rPr>
           <w:rFonts w:ascii="나눔바른고딕" w:eastAsia="나눔바른고딕" w:hAnsi="나눔바른고딕"/>
@@ -2129,6 +1992,7 @@
           <w:sz w:val="32"/>
           <w:szCs w:val="32"/>
         </w:rPr>
+        <w:lastRenderedPageBreak/>
         <w:t xml:space="preserve">3.  </w:t>
       </w:r>
       <w:r>
@@ -2236,7 +2100,7 @@
     <w:p>
       <w:pPr>
         <w:rPr>
-          <w:rFonts w:ascii="나눔바른고딕" w:eastAsia="나눔바른고딕" w:hAnsi="나눔바른고딕" w:hint="eastAsia"/>
+          <w:rFonts w:ascii="나눔바른고딕" w:eastAsia="나눔바른고딕" w:hAnsi="나눔바른고딕"/>
         </w:rPr>
       </w:pPr>
       <w:r>
@@ -2489,21 +2353,21 @@
     <w:p>
       <w:pPr>
         <w:rPr>
-          <w:rFonts w:ascii="나눔바른고딕" w:eastAsia="나눔바른고딕" w:hAnsi="나눔바른고딕" w:hint="eastAsia"/>
-        </w:rPr>
-      </w:pPr>
-    </w:p>
-    <w:p>
-      <w:pPr>
-        <w:rPr>
-          <w:rFonts w:ascii="나눔바른고딕" w:eastAsia="나눔바른고딕" w:hAnsi="나눔바른고딕"/>
-        </w:rPr>
-      </w:pPr>
-    </w:p>
-    <w:p>
-      <w:pPr>
-        <w:rPr>
-          <w:rFonts w:ascii="나눔바른고딕" w:eastAsia="나눔바른고딕" w:hAnsi="나눔바른고딕" w:hint="eastAsia"/>
+          <w:rFonts w:ascii="나눔바른고딕" w:eastAsia="나눔바른고딕" w:hAnsi="나눔바른고딕"/>
+        </w:rPr>
+      </w:pPr>
+    </w:p>
+    <w:p>
+      <w:pPr>
+        <w:rPr>
+          <w:rFonts w:ascii="나눔바른고딕" w:eastAsia="나눔바른고딕" w:hAnsi="나눔바른고딕"/>
+        </w:rPr>
+      </w:pPr>
+    </w:p>
+    <w:p>
+      <w:pPr>
+        <w:rPr>
+          <w:rFonts w:ascii="나눔바른고딕" w:eastAsia="나눔바른고딕" w:hAnsi="나눔바른고딕"/>
           <w:b/>
           <w:bCs/>
           <w:sz w:val="32"/>

</xml_diff>

<commit_message>
Finish PRJ1-1 except printing prompt
</commit_message>
<xml_diff>
--- a/reports/PRJ1-1_2013-11431.docx
+++ b/reports/PRJ1-1_2013-11431.docx
@@ -456,7 +456,13 @@
         <w:rPr>
           <w:rFonts w:ascii="나눔바른고딕" w:eastAsia="나눔바른고딕" w:hAnsi="나눔바른고딕" w:hint="eastAsia"/>
         </w:rPr>
-        <w:t xml:space="preserve">는 </w:t>
+        <w:t>에</w:t>
+      </w:r>
+      <w:r>
+        <w:rPr>
+          <w:rFonts w:ascii="나눔바른고딕" w:eastAsia="나눔바른고딕" w:hAnsi="나눔바른고딕" w:hint="eastAsia"/>
+        </w:rPr>
+        <w:t xml:space="preserve"> </w:t>
       </w:r>
       <w:r>
         <w:rPr>
@@ -474,7 +480,13 @@
         <w:rPr>
           <w:rFonts w:ascii="나눔바른고딕" w:eastAsia="나눔바른고딕" w:hAnsi="나눔바른고딕" w:hint="eastAsia"/>
         </w:rPr>
-        <w:t xml:space="preserve"> 쓰면 안 되므로</w:t>
+        <w:t xml:space="preserve"> </w:t>
+      </w:r>
+      <w:r>
+        <w:rPr>
+          <w:rFonts w:ascii="나눔바른고딕" w:eastAsia="나눔바른고딕" w:hAnsi="나눔바른고딕" w:hint="eastAsia"/>
+        </w:rPr>
+        <w:t>쓸 수 없으므로</w:t>
       </w:r>
       <w:r>
         <w:rPr>
@@ -492,7 +504,25 @@
         <w:rPr>
           <w:rFonts w:ascii="나눔바른고딕" w:eastAsia="나눔바른고딕" w:hAnsi="나눔바른고딕" w:hint="eastAsia"/>
         </w:rPr>
-        <w:t>토큰들은</w:t>
+        <w:t>토큰들</w:t>
+      </w:r>
+      <w:r>
+        <w:rPr>
+          <w:rFonts w:ascii="나눔바른고딕" w:eastAsia="나눔바른고딕" w:hAnsi="나눔바른고딕" w:hint="eastAsia"/>
+        </w:rPr>
+        <w:t>이 우선 순위가 높다는 의미가 된다.</w:t>
+      </w:r>
+      <w:r>
+        <w:rPr>
+          <w:rFonts w:ascii="나눔바른고딕" w:eastAsia="나눔바른고딕" w:hAnsi="나눔바른고딕"/>
+        </w:rPr>
+        <w:t xml:space="preserve"> </w:t>
+      </w:r>
+      <w:r>
+        <w:rPr>
+          <w:rFonts w:ascii="나눔바른고딕" w:eastAsia="나눔바른고딕" w:hAnsi="나눔바른고딕" w:hint="eastAsia"/>
+        </w:rPr>
+        <w:t>따라서</w:t>
       </w:r>
       <w:r>
         <w:rPr>
@@ -1687,9 +1717,71 @@
     <w:p>
       <w:pPr>
         <w:rPr>
-          <w:rFonts w:ascii="나눔바른고딕" w:eastAsia="나눔바른고딕" w:hAnsi="나눔바른고딕"/>
-        </w:rPr>
-      </w:pPr>
+          <w:rFonts w:ascii="나눔바른고딕" w:eastAsia="나눔바른고딕" w:hAnsi="나눔바른고딕" w:hint="eastAsia"/>
+        </w:rPr>
+      </w:pPr>
+      <w:r>
+        <w:rPr>
+          <w:rFonts w:ascii="나눔바른고딕" w:eastAsia="나눔바른고딕" w:hAnsi="나눔바른고딕"/>
+        </w:rPr>
+        <w:t xml:space="preserve">    </w:t>
+      </w:r>
+      <w:r>
+        <w:rPr>
+          <w:rFonts w:ascii="나눔바른고딕" w:eastAsia="나눔바른고딕" w:hAnsi="나눔바른고딕" w:hint="eastAsia"/>
+        </w:rPr>
+        <w:t>또한 토큰을 정의할 때 p</w:t>
+      </w:r>
+      <w:r>
+        <w:rPr>
+          <w:rFonts w:ascii="나눔바른고딕" w:eastAsia="나눔바른고딕" w:hAnsi="나눔바른고딕"/>
+        </w:rPr>
+        <w:t xml:space="preserve">roduction </w:t>
+      </w:r>
+      <w:r>
+        <w:rPr>
+          <w:rFonts w:ascii="나눔바른고딕" w:eastAsia="나눔바른고딕" w:hAnsi="나눔바른고딕" w:hint="eastAsia"/>
+        </w:rPr>
+        <w:t>부분에 사용되지 않는 토큰들은 이름에</w:t>
+      </w:r>
+      <w:r>
+        <w:rPr>
+          <w:rFonts w:ascii="나눔바른고딕" w:eastAsia="나눔바른고딕" w:hAnsi="나눔바른고딕"/>
+        </w:rPr>
+        <w:t xml:space="preserve"> #</w:t>
+      </w:r>
+      <w:r>
+        <w:rPr>
+          <w:rFonts w:ascii="나눔바른고딕" w:eastAsia="나눔바른고딕" w:hAnsi="나눔바른고딕" w:hint="eastAsia"/>
+        </w:rPr>
+        <w:t xml:space="preserve">을 붙여 </w:t>
+      </w:r>
+      <w:r>
+        <w:rPr>
+          <w:rFonts w:ascii="나눔바른고딕" w:eastAsia="나눔바른고딕" w:hAnsi="나눔바른고딕"/>
+        </w:rPr>
+        <w:t>private</w:t>
+      </w:r>
+      <w:r>
+        <w:rPr>
+          <w:rFonts w:ascii="나눔바른고딕" w:eastAsia="나눔바른고딕" w:hAnsi="나눔바른고딕" w:hint="eastAsia"/>
+        </w:rPr>
+        <w:t xml:space="preserve">으로 </w:t>
+      </w:r>
+      <w:r>
+        <w:rPr>
+          <w:rFonts w:ascii="나눔바른고딕" w:eastAsia="나눔바른고딕" w:hAnsi="나눔바른고딕" w:hint="eastAsia"/>
+        </w:rPr>
+        <w:t>구분</w:t>
+      </w:r>
+      <w:bookmarkStart w:id="0" w:name="_GoBack"/>
+      <w:bookmarkEnd w:id="0"/>
+      <w:r>
+        <w:rPr>
+          <w:rFonts w:ascii="나눔바른고딕" w:eastAsia="나눔바른고딕" w:hAnsi="나눔바른고딕" w:hint="eastAsia"/>
+        </w:rPr>
+        <w:t>해주었다.</w:t>
+      </w:r>
     </w:p>
     <w:p>
       <w:pPr>
@@ -1878,7 +1970,13 @@
         <w:rPr>
           <w:rFonts w:ascii="나눔바른고딕" w:eastAsia="나눔바른고딕" w:hAnsi="나눔바른고딕" w:hint="eastAsia"/>
         </w:rPr>
-        <w:t>를 입력하면 바로 에러 메시지가 생성된다</w:t>
+        <w:t xml:space="preserve">를 입력하면 바로 에러 메시지가 </w:t>
+      </w:r>
+      <w:r>
+        <w:rPr>
+          <w:rFonts w:ascii="나눔바른고딕" w:eastAsia="나눔바른고딕" w:hAnsi="나눔바른고딕" w:hint="eastAsia"/>
+        </w:rPr>
+        <w:t>되도록 구현했다</w:t>
       </w:r>
       <w:r>
         <w:rPr>
@@ -1914,7 +2012,31 @@
         <w:rPr>
           <w:rFonts w:ascii="나눔바른고딕" w:eastAsia="나눔바른고딕" w:hAnsi="나눔바른고딕" w:hint="eastAsia"/>
         </w:rPr>
-        <w:t xml:space="preserve">이전 줄의 입력 값은 바꿀 수가 없으므로 </w:t>
+        <w:t>이전 줄의 입력 값은 바꿀 수가 없으므로</w:t>
+      </w:r>
+      <w:r>
+        <w:rPr>
+          <w:rFonts w:ascii="나눔바른고딕" w:eastAsia="나눔바른고딕" w:hAnsi="나눔바른고딕" w:hint="eastAsia"/>
+        </w:rPr>
+        <w:t>,</w:t>
+      </w:r>
+      <w:r>
+        <w:rPr>
+          <w:rFonts w:ascii="나눔바른고딕" w:eastAsia="나눔바른고딕" w:hAnsi="나눔바른고딕"/>
+        </w:rPr>
+        <w:t xml:space="preserve"> </w:t>
+      </w:r>
+      <w:r>
+        <w:rPr>
+          <w:rFonts w:ascii="나눔바른고딕" w:eastAsia="나눔바른고딕" w:hAnsi="나눔바른고딕" w:hint="eastAsia"/>
+        </w:rPr>
+        <w:t>이전 줄에</w:t>
+      </w:r>
+      <w:r>
+        <w:rPr>
+          <w:rFonts w:ascii="나눔바른고딕" w:eastAsia="나눔바른고딕" w:hAnsi="나눔바른고딕" w:hint="eastAsia"/>
+        </w:rPr>
+        <w:t xml:space="preserve"> </w:t>
       </w:r>
       <w:r>
         <w:rPr>
@@ -1926,7 +2048,37 @@
         <w:rPr>
           <w:rFonts w:ascii="나눔바른고딕" w:eastAsia="나눔바른고딕" w:hAnsi="나눔바른고딕" w:hint="eastAsia"/>
         </w:rPr>
-        <w:t xml:space="preserve"> 입력되었다면 유저가 앞으로 무엇을 입력하든 에러가 발생하게 된다.</w:t>
+        <w:t xml:space="preserve"> 입력되었다면 유저가 앞으로 </w:t>
+      </w:r>
+      <w:r>
+        <w:rPr>
+          <w:rFonts w:ascii="나눔바른고딕" w:eastAsia="나눔바른고딕" w:hAnsi="나눔바른고딕" w:hint="eastAsia"/>
+        </w:rPr>
+        <w:t>어떤 값을 입력하는</w:t>
+      </w:r>
+      <w:r>
+        <w:rPr>
+          <w:rFonts w:ascii="나눔바른고딕" w:eastAsia="나눔바른고딕" w:hAnsi="나눔바른고딕" w:hint="eastAsia"/>
+        </w:rPr>
+        <w:t xml:space="preserve"> 값과</w:t>
+      </w:r>
+      <w:r>
+        <w:rPr>
+          <w:rFonts w:ascii="나눔바른고딕" w:eastAsia="나눔바른고딕" w:hAnsi="나눔바른고딕" w:hint="eastAsia"/>
+        </w:rPr>
+        <w:t xml:space="preserve"> 상관없이 </w:t>
+      </w:r>
+      <w:r>
+        <w:rPr>
+          <w:rFonts w:ascii="나눔바른고딕" w:eastAsia="나눔바른고딕" w:hAnsi="나눔바른고딕" w:hint="eastAsia"/>
+        </w:rPr>
+        <w:t xml:space="preserve">항상 </w:t>
+      </w:r>
+      <w:r>
+        <w:rPr>
+          <w:rFonts w:ascii="나눔바른고딕" w:eastAsia="나눔바른고딕" w:hAnsi="나눔바른고딕" w:hint="eastAsia"/>
+        </w:rPr>
+        <w:t>에러가 발생하게 된다.</w:t>
       </w:r>
       <w:r>
         <w:rPr>
@@ -1962,8 +2114,131 @@
         <w:rPr>
           <w:rFonts w:ascii="나눔바른고딕" w:eastAsia="나눔바른고딕" w:hAnsi="나눔바른고딕" w:hint="eastAsia"/>
         </w:rPr>
-        <w:t>좋을 것 같다고 가정했다.</w:t>
-      </w:r>
+        <w:t xml:space="preserve">좋을 것 같다고 </w:t>
+      </w:r>
+      <w:r>
+        <w:rPr>
+          <w:rFonts w:ascii="나눔바른고딕" w:eastAsia="나눔바른고딕" w:hAnsi="나눔바른고딕" w:hint="eastAsia"/>
+        </w:rPr>
+        <w:t>생각했다.</w:t>
+      </w:r>
+    </w:p>
+    <w:p>
+      <w:pPr>
+        <w:rPr>
+          <w:rFonts w:ascii="나눔바른고딕" w:eastAsia="나눔바른고딕" w:hAnsi="나눔바른고딕"/>
+        </w:rPr>
+      </w:pPr>
+      <w:r>
+        <w:rPr>
+          <w:rFonts w:ascii="나눔바른고딕" w:eastAsia="나눔바른고딕" w:hAnsi="나눔바른고딕"/>
+        </w:rPr>
+        <w:lastRenderedPageBreak/>
+        <w:t xml:space="preserve">    </w:t>
+      </w:r>
+      <w:r>
+        <w:rPr>
+          <w:rFonts w:ascii="나눔바른고딕" w:eastAsia="나눔바른고딕" w:hAnsi="나눔바른고딕" w:hint="eastAsia"/>
+        </w:rPr>
+        <w:t xml:space="preserve">마지막으로 </w:t>
+      </w:r>
+      <w:r>
+        <w:rPr>
+          <w:rFonts w:ascii="나눔바른고딕" w:eastAsia="나눔바른고딕" w:hAnsi="나눔바른고딕" w:hint="eastAsia"/>
+        </w:rPr>
+        <w:t>P</w:t>
+      </w:r>
+      <w:r>
+        <w:rPr>
+          <w:rFonts w:ascii="나눔바른고딕" w:eastAsia="나눔바른고딕" w:hAnsi="나눔바른고딕"/>
+        </w:rPr>
+        <w:t xml:space="preserve">arser </w:t>
+      </w:r>
+      <w:r>
+        <w:rPr>
+          <w:rFonts w:ascii="나눔바른고딕" w:eastAsia="나눔바른고딕" w:hAnsi="나눔바른고딕" w:hint="eastAsia"/>
+        </w:rPr>
+        <w:t xml:space="preserve">클래스에서 출력까지 담당하는 것은 </w:t>
+      </w:r>
+      <w:r>
+        <w:rPr>
+          <w:rFonts w:ascii="나눔바른고딕" w:eastAsia="나눔바른고딕" w:hAnsi="나눔바른고딕"/>
+        </w:rPr>
+        <w:t>Single Responsibility Principle</w:t>
+      </w:r>
+      <w:r>
+        <w:rPr>
+          <w:rFonts w:ascii="나눔바른고딕" w:eastAsia="나눔바른고딕" w:hAnsi="나눔바른고딕" w:hint="eastAsia"/>
+        </w:rPr>
+        <w:t>을 위반하므로 따로</w:t>
+      </w:r>
+      <w:r>
+        <w:rPr>
+          <w:rFonts w:ascii="나눔바른고딕" w:eastAsia="나눔바른고딕" w:hAnsi="나눔바른고딕"/>
+        </w:rPr>
+        <w:t xml:space="preserve"> </w:t>
+      </w:r>
+      <w:r>
+        <w:rPr>
+          <w:rFonts w:ascii="나눔바른고딕" w:eastAsia="나눔바른고딕" w:hAnsi="나눔바른고딕" w:hint="eastAsia"/>
+        </w:rPr>
+        <w:t>출력을 담당하는 클래스를 구현하는 방식</w:t>
+      </w:r>
+      <w:r>
+        <w:rPr>
+          <w:rFonts w:ascii="나눔바른고딕" w:eastAsia="나눔바른고딕" w:hAnsi="나눔바른고딕" w:hint="eastAsia"/>
+        </w:rPr>
+        <w:t>을</w:t>
+      </w:r>
+      <w:r>
+        <w:rPr>
+          <w:rFonts w:ascii="나눔바른고딕" w:eastAsia="나눔바른고딕" w:hAnsi="나눔바른고딕" w:hint="eastAsia"/>
+        </w:rPr>
+        <w:t xml:space="preserve"> 생각했지만,</w:t>
+      </w:r>
+      <w:r>
+        <w:rPr>
+          <w:rFonts w:ascii="나눔바른고딕" w:eastAsia="나눔바른고딕" w:hAnsi="나눔바른고딕"/>
+        </w:rPr>
+        <w:t xml:space="preserve"> </w:t>
+      </w:r>
+      <w:r>
+        <w:rPr>
+          <w:rFonts w:ascii="나눔바른고딕" w:eastAsia="나눔바른고딕" w:hAnsi="나눔바른고딕" w:hint="eastAsia"/>
+        </w:rPr>
+        <w:t>향후 프로젝트의 스펙이</w:t>
+      </w:r>
+      <w:r>
+        <w:rPr>
+          <w:rFonts w:ascii="나눔바른고딕" w:eastAsia="나눔바른고딕" w:hAnsi="나눔바른고딕"/>
+        </w:rPr>
+        <w:t xml:space="preserve"> </w:t>
+      </w:r>
+      <w:r>
+        <w:rPr>
+          <w:rFonts w:ascii="나눔바른고딕" w:eastAsia="나눔바른고딕" w:hAnsi="나눔바른고딕" w:hint="eastAsia"/>
+        </w:rPr>
+        <w:t xml:space="preserve">어떻게 주어질 지 </w:t>
+      </w:r>
+      <w:r>
+        <w:rPr>
+          <w:rFonts w:ascii="나눔바른고딕" w:eastAsia="나눔바른고딕" w:hAnsi="나눔바른고딕" w:hint="eastAsia"/>
+        </w:rPr>
+        <w:t xml:space="preserve">알 수 없어 </w:t>
+      </w:r>
+      <w:r>
+        <w:rPr>
+          <w:rFonts w:ascii="나눔바른고딕" w:eastAsia="나눔바른고딕" w:hAnsi="나눔바른고딕" w:hint="eastAsia"/>
+        </w:rPr>
+        <w:t>우선 뼈대 코드와 동일한 방식을 사용해 출력하였다.</w:t>
+      </w:r>
+    </w:p>
+    <w:p>
+      <w:pPr>
+        <w:rPr>
+          <w:rFonts w:ascii="나눔바른고딕" w:eastAsia="나눔바른고딕" w:hAnsi="나눔바른고딕"/>
+        </w:rPr>
+      </w:pPr>
     </w:p>
     <w:p>
       <w:pPr>
@@ -1982,8 +2257,6 @@
           <w:szCs w:val="32"/>
         </w:rPr>
       </w:pPr>
-      <w:bookmarkStart w:id="0" w:name="_GoBack"/>
-      <w:bookmarkEnd w:id="0"/>
       <w:r>
         <w:rPr>
           <w:rFonts w:ascii="나눔바른고딕" w:eastAsia="나눔바른고딕" w:hAnsi="나눔바른고딕"/>
@@ -1992,7 +2265,6 @@
           <w:sz w:val="32"/>
           <w:szCs w:val="32"/>
         </w:rPr>
-        <w:lastRenderedPageBreak/>
         <w:t xml:space="preserve">3.  </w:t>
       </w:r>
       <w:r>
@@ -2009,7 +2281,308 @@
     <w:p>
       <w:pPr>
         <w:rPr>
-          <w:rFonts w:ascii="나눔바른고딕" w:eastAsia="나눔바른고딕" w:hAnsi="나눔바른고딕"/>
+          <w:rFonts w:ascii="나눔바른고딕" w:eastAsia="나눔바른고딕" w:hAnsi="나눔바른고딕" w:hint="eastAsia"/>
+        </w:rPr>
+      </w:pPr>
+      <w:r>
+        <w:rPr>
+          <w:rFonts w:ascii="나눔바른고딕" w:eastAsia="나눔바른고딕" w:hAnsi="나눔바른고딕" w:hint="eastAsia"/>
+        </w:rPr>
+        <w:t xml:space="preserve"> </w:t>
+      </w:r>
+      <w:r>
+        <w:rPr>
+          <w:rFonts w:ascii="나눔바른고딕" w:eastAsia="나눔바른고딕" w:hAnsi="나눔바른고딕"/>
+        </w:rPr>
+        <w:t xml:space="preserve">   </w:t>
+      </w:r>
+      <w:r>
+        <w:rPr>
+          <w:rFonts w:ascii="나눔바른고딕" w:eastAsia="나눔바른고딕" w:hAnsi="나눔바른고딕"/>
+        </w:rPr>
+        <w:t>promp</w:t>
+      </w:r>
+      <w:r>
+        <w:rPr>
+          <w:rFonts w:ascii="나눔바른고딕" w:eastAsia="나눔바른고딕" w:hAnsi="나눔바른고딕" w:hint="eastAsia"/>
+        </w:rPr>
+        <w:t xml:space="preserve"> 출력에 대해,</w:t>
+      </w:r>
+      <w:r>
+        <w:rPr>
+          <w:rFonts w:ascii="나눔바른고딕" w:eastAsia="나눔바른고딕" w:hAnsi="나눔바른고딕"/>
+        </w:rPr>
+        <w:t xml:space="preserve"> </w:t>
+      </w:r>
+      <w:r>
+        <w:rPr>
+          <w:rFonts w:ascii="나눔바른고딕" w:eastAsia="나눔바른고딕" w:hAnsi="나눔바른고딕" w:hint="eastAsia"/>
+        </w:rPr>
+        <w:t xml:space="preserve">이상적인 출력은 </w:t>
+      </w:r>
+      <w:r>
+        <w:rPr>
+          <w:rFonts w:ascii="나눔바른고딕" w:eastAsia="나눔바른고딕" w:hAnsi="나눔바른고딕" w:hint="eastAsia"/>
+        </w:rPr>
+        <w:t xml:space="preserve">결과 출력에는 </w:t>
+      </w:r>
+      <w:r>
+        <w:rPr>
+          <w:rFonts w:ascii="나눔바른고딕" w:eastAsia="나눔바른고딕" w:hAnsi="나눔바른고딕"/>
+        </w:rPr>
+        <w:t>prompt</w:t>
+      </w:r>
+      <w:r>
+        <w:rPr>
+          <w:rFonts w:ascii="나눔바른고딕" w:eastAsia="나눔바른고딕" w:hAnsi="나눔바른고딕" w:hint="eastAsia"/>
+        </w:rPr>
+        <w:t>가 출력되지 않</w:t>
+      </w:r>
+      <w:r>
+        <w:rPr>
+          <w:rFonts w:ascii="나눔바른고딕" w:eastAsia="나눔바른고딕" w:hAnsi="나눔바른고딕" w:hint="eastAsia"/>
+        </w:rPr>
+        <w:t>고,</w:t>
+      </w:r>
+      <w:r>
+        <w:rPr>
+          <w:rFonts w:ascii="나눔바른고딕" w:eastAsia="나눔바른고딕" w:hAnsi="나눔바른고딕"/>
+        </w:rPr>
+        <w:t xml:space="preserve"> </w:t>
+      </w:r>
+      <w:r>
+        <w:rPr>
+          <w:rFonts w:ascii="나눔바른고딕" w:eastAsia="나눔바른고딕" w:hAnsi="나눔바른고딕" w:hint="eastAsia"/>
+        </w:rPr>
+        <w:t xml:space="preserve">결과 출력이 모두 끝난 뒤 </w:t>
+      </w:r>
+      <w:r>
+        <w:rPr>
+          <w:rFonts w:ascii="나눔바른고딕" w:eastAsia="나눔바른고딕" w:hAnsi="나눔바른고딕" w:hint="eastAsia"/>
+        </w:rPr>
+        <w:t xml:space="preserve">입력을 할 수 있는 상태가 되면 </w:t>
+      </w:r>
+      <w:r>
+        <w:rPr>
+          <w:rFonts w:ascii="나눔바른고딕" w:eastAsia="나눔바른고딕" w:hAnsi="나눔바른고딕" w:hint="eastAsia"/>
+        </w:rPr>
+        <w:t xml:space="preserve">사용자가 알 수 있게 </w:t>
+      </w:r>
+      <w:r>
+        <w:rPr>
+          <w:rFonts w:ascii="나눔바른고딕" w:eastAsia="나눔바른고딕" w:hAnsi="나눔바른고딕"/>
+        </w:rPr>
+        <w:t>prompt</w:t>
+      </w:r>
+      <w:r>
+        <w:rPr>
+          <w:rFonts w:ascii="나눔바른고딕" w:eastAsia="나눔바른고딕" w:hAnsi="나눔바른고딕" w:hint="eastAsia"/>
+        </w:rPr>
+        <w:t>를 출력해야 한다고 가정했다</w:t>
+      </w:r>
+      <w:r>
+        <w:rPr>
+          <w:rFonts w:ascii="나눔바른고딕" w:eastAsia="나눔바른고딕" w:hAnsi="나눔바른고딕" w:hint="eastAsia"/>
+        </w:rPr>
+        <w:t>.</w:t>
+      </w:r>
+      <w:r>
+        <w:rPr>
+          <w:rFonts w:ascii="나눔바른고딕" w:eastAsia="나눔바른고딕" w:hAnsi="나눔바른고딕"/>
+        </w:rPr>
+        <w:t xml:space="preserve"> </w:t>
+      </w:r>
+      <w:r>
+        <w:rPr>
+          <w:rFonts w:ascii="나눔바른고딕" w:eastAsia="나눔바른고딕" w:hAnsi="나눔바른고딕" w:hint="eastAsia"/>
+        </w:rPr>
+        <w:t>문제는</w:t>
+      </w:r>
+      <w:r>
+        <w:rPr>
+          <w:rFonts w:ascii="나눔바른고딕" w:eastAsia="나눔바른고딕" w:hAnsi="나눔바른고딕"/>
+        </w:rPr>
+        <w:t xml:space="preserve"> </w:t>
+      </w:r>
+      <w:r>
+        <w:rPr>
+          <w:rFonts w:ascii="나눔바른고딕" w:eastAsia="나눔바른고딕" w:hAnsi="나눔바른고딕" w:hint="eastAsia"/>
+        </w:rPr>
+        <w:t xml:space="preserve">한 줄의 입력에 하나의 </w:t>
+      </w:r>
+      <w:r>
+        <w:rPr>
+          <w:rFonts w:ascii="나눔바른고딕" w:eastAsia="나눔바른고딕" w:hAnsi="나눔바른고딕"/>
+        </w:rPr>
+        <w:t>query</w:t>
+      </w:r>
+      <w:r>
+        <w:rPr>
+          <w:rFonts w:ascii="나눔바른고딕" w:eastAsia="나눔바른고딕" w:hAnsi="나눔바른고딕" w:hint="eastAsia"/>
+        </w:rPr>
+        <w:t>만 존재하는 경우 처리하기가 쉽</w:t>
+      </w:r>
+      <w:r>
+        <w:rPr>
+          <w:rFonts w:ascii="나눔바른고딕" w:eastAsia="나눔바른고딕" w:hAnsi="나눔바른고딕" w:hint="eastAsia"/>
+        </w:rPr>
+        <w:t>지만</w:t>
+      </w:r>
+      <w:r>
+        <w:rPr>
+          <w:rFonts w:ascii="나눔바른고딕" w:eastAsia="나눔바른고딕" w:hAnsi="나눔바른고딕"/>
+        </w:rPr>
+        <w:t xml:space="preserve"> </w:t>
+      </w:r>
+      <w:r>
+        <w:rPr>
+          <w:rFonts w:ascii="나눔바른고딕" w:eastAsia="나눔바른고딕" w:hAnsi="나눔바른고딕"/>
+        </w:rPr>
+        <w:t>Query Sequence</w:t>
+      </w:r>
+      <w:r>
+        <w:rPr>
+          <w:rFonts w:ascii="나눔바른고딕" w:eastAsia="나눔바른고딕" w:hAnsi="나눔바른고딕" w:hint="eastAsia"/>
+        </w:rPr>
+        <w:t>에서 여러 줄의 출력에 p</w:t>
+      </w:r>
+      <w:r>
+        <w:rPr>
+          <w:rFonts w:ascii="나눔바른고딕" w:eastAsia="나눔바른고딕" w:hAnsi="나눔바른고딕"/>
+        </w:rPr>
+        <w:t>rompt</w:t>
+      </w:r>
+      <w:r>
+        <w:rPr>
+          <w:rFonts w:ascii="나눔바른고딕" w:eastAsia="나눔바른고딕" w:hAnsi="나눔바른고딕" w:hint="eastAsia"/>
+        </w:rPr>
+        <w:t xml:space="preserve">를 모두 출력시키지 않는 것은 현재 프로젝트 구조상 </w:t>
+      </w:r>
+      <w:r>
+        <w:rPr>
+          <w:rFonts w:ascii="나눔바른고딕" w:eastAsia="나눔바른고딕" w:hAnsi="나눔바른고딕" w:hint="eastAsia"/>
+        </w:rPr>
+        <w:t>어려웠다.</w:t>
+      </w:r>
+      <w:r>
+        <w:rPr>
+          <w:rFonts w:ascii="나눔바른고딕" w:eastAsia="나눔바른고딕" w:hAnsi="나눔바른고딕"/>
+        </w:rPr>
+        <w:t xml:space="preserve"> ‘\r’ </w:t>
+      </w:r>
+      <w:r>
+        <w:rPr>
+          <w:rFonts w:ascii="나눔바른고딕" w:eastAsia="나눔바른고딕" w:hAnsi="나눔바른고딕" w:hint="eastAsia"/>
+        </w:rPr>
+        <w:t xml:space="preserve">문자를 </w:t>
+      </w:r>
+      <w:r>
+        <w:rPr>
+          <w:rFonts w:ascii="나눔바른고딕" w:eastAsia="나눔바른고딕" w:hAnsi="나눔바른고딕"/>
+        </w:rPr>
+        <w:t>&lt;RETURN&gt;</w:t>
+      </w:r>
+      <w:r>
+        <w:rPr>
+          <w:rFonts w:ascii="나눔바른고딕" w:eastAsia="나눔바른고딕" w:hAnsi="나눔바른고딕" w:hint="eastAsia"/>
+        </w:rPr>
+        <w:t xml:space="preserve"> 토큰으로 지정해 모든 토큰</w:t>
+      </w:r>
+      <w:r>
+        <w:rPr>
+          <w:rFonts w:ascii="나눔바른고딕" w:eastAsia="나눔바른고딕" w:hAnsi="나눔바른고딕" w:hint="eastAsia"/>
+        </w:rPr>
+        <w:t>의</w:t>
+      </w:r>
+      <w:r>
+        <w:rPr>
+          <w:rFonts w:ascii="나눔바른고딕" w:eastAsia="나눔바른고딕" w:hAnsi="나눔바른고딕" w:hint="eastAsia"/>
+        </w:rPr>
+        <w:t xml:space="preserve"> 정의 뒤에 </w:t>
+      </w:r>
+      <w:r>
+        <w:rPr>
+          <w:rFonts w:ascii="나눔바른고딕" w:eastAsia="나눔바른고딕" w:hAnsi="나눔바른고딕"/>
+        </w:rPr>
+        <w:t>(&lt;RETURN&gt;)*</w:t>
+      </w:r>
+      <w:r>
+        <w:rPr>
+          <w:rFonts w:ascii="나눔바른고딕" w:eastAsia="나눔바른고딕" w:hAnsi="나눔바른고딕" w:hint="eastAsia"/>
+        </w:rPr>
+        <w:t>을 붙여서 구현해보았지만,</w:t>
+      </w:r>
+      <w:r>
+        <w:rPr>
+          <w:rFonts w:ascii="나눔바른고딕" w:eastAsia="나눔바른고딕" w:hAnsi="나눔바른고딕"/>
+        </w:rPr>
+        <w:t xml:space="preserve"> </w:t>
+      </w:r>
+      <w:r>
+        <w:rPr>
+          <w:rFonts w:ascii="나눔바른고딕" w:eastAsia="나눔바른고딕" w:hAnsi="나눔바른고딕" w:hint="eastAsia"/>
+        </w:rPr>
+        <w:t xml:space="preserve">이 방법 또한 </w:t>
+      </w:r>
+      <w:r>
+        <w:rPr>
+          <w:rFonts w:ascii="나눔바른고딕" w:eastAsia="나눔바른고딕" w:hAnsi="나눔바른고딕" w:hint="eastAsia"/>
+        </w:rPr>
+        <w:t xml:space="preserve">특정 토큰 이후 </w:t>
+      </w:r>
+      <w:r>
+        <w:rPr>
+          <w:rFonts w:ascii="나눔바른고딕" w:eastAsia="나눔바른고딕" w:hAnsi="나눔바른고딕"/>
+        </w:rPr>
+        <w:t xml:space="preserve">‘\r’ </w:t>
+      </w:r>
+      <w:r>
+        <w:rPr>
+          <w:rFonts w:ascii="나눔바른고딕" w:eastAsia="나눔바른고딕" w:hAnsi="나눔바른고딕" w:hint="eastAsia"/>
+        </w:rPr>
+        <w:t>문자가 두 번 이상 반복되는 경우를 처리할 수가 없었다</w:t>
+      </w:r>
+      <w:r>
+        <w:rPr>
+          <w:rFonts w:ascii="나눔바른고딕" w:eastAsia="나눔바른고딕" w:hAnsi="나눔바른고딕"/>
+        </w:rPr>
+        <w:t>.</w:t>
+      </w:r>
+      <w:r>
+        <w:rPr>
+          <w:rFonts w:ascii="나눔바른고딕" w:eastAsia="나눔바른고딕" w:hAnsi="나눔바른고딕"/>
+        </w:rPr>
+        <w:t xml:space="preserve"> </w:t>
+      </w:r>
+      <w:r>
+        <w:rPr>
+          <w:rFonts w:ascii="나눔바른고딕" w:eastAsia="나눔바른고딕" w:hAnsi="나눔바른고딕" w:hint="eastAsia"/>
+        </w:rPr>
+        <w:t xml:space="preserve">그 외에도 </w:t>
+      </w:r>
+      <w:r>
+        <w:rPr>
+          <w:rFonts w:ascii="나눔바른고딕" w:eastAsia="나눔바른고딕" w:hAnsi="나눔바른고딕"/>
+        </w:rPr>
+        <w:t>Lexical state</w:t>
+      </w:r>
+      <w:r>
+        <w:rPr>
+          <w:rFonts w:ascii="나눔바른고딕" w:eastAsia="나눔바른고딕" w:hAnsi="나눔바른고딕" w:hint="eastAsia"/>
+        </w:rPr>
+        <w:t xml:space="preserve">를 사용해서 시도해 보았으나 </w:t>
+      </w:r>
+      <w:r>
+        <w:rPr>
+          <w:rFonts w:ascii="나눔바른고딕" w:eastAsia="나눔바른고딕" w:hAnsi="나눔바른고딕" w:hint="eastAsia"/>
+        </w:rPr>
+        <w:t>해결책을 찾지 못했다.</w:t>
+      </w:r>
+    </w:p>
+    <w:p>
+      <w:pPr>
+        <w:rPr>
+          <w:rFonts w:ascii="나눔바른고딕" w:eastAsia="나눔바른고딕" w:hAnsi="나눔바른고딕" w:hint="eastAsia"/>
         </w:rPr>
       </w:pPr>
       <w:r>
@@ -2022,104 +2595,121 @@
         <w:rPr>
           <w:rFonts w:ascii="나눔바른고딕" w:eastAsia="나눔바른고딕" w:hAnsi="나눔바른고딕" w:hint="eastAsia"/>
         </w:rPr>
-        <w:t>P</w:t>
-      </w:r>
-      <w:r>
-        <w:rPr>
-          <w:rFonts w:ascii="나눔바른고딕" w:eastAsia="나눔바른고딕" w:hAnsi="나눔바른고딕"/>
-        </w:rPr>
-        <w:t xml:space="preserve">arser </w:t>
-      </w:r>
-      <w:r>
-        <w:rPr>
-          <w:rFonts w:ascii="나눔바른고딕" w:eastAsia="나눔바른고딕" w:hAnsi="나눔바른고딕" w:hint="eastAsia"/>
-        </w:rPr>
-        <w:t xml:space="preserve">클래스에서 출력까지 담당하는 것은 </w:t>
-      </w:r>
-      <w:r>
-        <w:rPr>
-          <w:rFonts w:ascii="나눔바른고딕" w:eastAsia="나눔바른고딕" w:hAnsi="나눔바른고딕"/>
-        </w:rPr>
-        <w:t>Single Responsibility Principle</w:t>
-      </w:r>
-      <w:r>
-        <w:rPr>
-          <w:rFonts w:ascii="나눔바른고딕" w:eastAsia="나눔바른고딕" w:hAnsi="나눔바른고딕" w:hint="eastAsia"/>
-        </w:rPr>
-        <w:t>을 위반하므로 따로</w:t>
-      </w:r>
-      <w:r>
-        <w:rPr>
-          <w:rFonts w:ascii="나눔바른고딕" w:eastAsia="나눔바른고딕" w:hAnsi="나눔바른고딕"/>
-        </w:rPr>
-        <w:t xml:space="preserve"> </w:t>
-      </w:r>
-      <w:r>
-        <w:rPr>
-          <w:rFonts w:ascii="나눔바른고딕" w:eastAsia="나눔바른고딕" w:hAnsi="나눔바른고딕" w:hint="eastAsia"/>
-        </w:rPr>
-        <w:t>출력을 담당하는 클래스를 구현하는 방식</w:t>
-      </w:r>
-      <w:r>
-        <w:rPr>
-          <w:rFonts w:ascii="나눔바른고딕" w:eastAsia="나눔바른고딕" w:hAnsi="나눔바른고딕" w:hint="eastAsia"/>
-        </w:rPr>
-        <w:t>을</w:t>
-      </w:r>
-      <w:r>
-        <w:rPr>
-          <w:rFonts w:ascii="나눔바른고딕" w:eastAsia="나눔바른고딕" w:hAnsi="나눔바른고딕" w:hint="eastAsia"/>
-        </w:rPr>
-        <w:t xml:space="preserve"> 생각했지만,</w:t>
-      </w:r>
-      <w:r>
-        <w:rPr>
-          <w:rFonts w:ascii="나눔바른고딕" w:eastAsia="나눔바른고딕" w:hAnsi="나눔바른고딕"/>
-        </w:rPr>
-        <w:t xml:space="preserve"> </w:t>
-      </w:r>
-      <w:r>
-        <w:rPr>
-          <w:rFonts w:ascii="나눔바른고딕" w:eastAsia="나눔바른고딕" w:hAnsi="나눔바른고딕" w:hint="eastAsia"/>
-        </w:rPr>
-        <w:t>향후 프로젝트의 스펙이</w:t>
-      </w:r>
-      <w:r>
-        <w:rPr>
-          <w:rFonts w:ascii="나눔바른고딕" w:eastAsia="나눔바른고딕" w:hAnsi="나눔바른고딕"/>
-        </w:rPr>
-        <w:t xml:space="preserve"> </w:t>
-      </w:r>
-      <w:r>
-        <w:rPr>
-          <w:rFonts w:ascii="나눔바른고딕" w:eastAsia="나눔바른고딕" w:hAnsi="나눔바른고딕" w:hint="eastAsia"/>
-        </w:rPr>
-        <w:t>어떻게 주어질 지 모르기 때문에 우선 뼈대 코드와 동일한 방식을 사용해 출력하였다.</w:t>
-      </w:r>
-    </w:p>
-    <w:p>
-      <w:pPr>
-        <w:rPr>
-          <w:rFonts w:ascii="나눔바른고딕" w:eastAsia="나눔바른고딕" w:hAnsi="나눔바른고딕"/>
-        </w:rPr>
-      </w:pPr>
-      <w:r>
-        <w:rPr>
-          <w:rFonts w:ascii="나눔바른고딕" w:eastAsia="나눔바른고딕" w:hAnsi="나눔바른고딕" w:hint="eastAsia"/>
-        </w:rPr>
-        <w:t xml:space="preserve"> </w:t>
-      </w:r>
-      <w:r>
-        <w:rPr>
-          <w:rFonts w:ascii="나눔바른고딕" w:eastAsia="나눔바른고딕" w:hAnsi="나눔바른고딕"/>
-        </w:rPr>
-        <w:t xml:space="preserve">   </w:t>
-      </w:r>
-      <w:r>
-        <w:rPr>
-          <w:rFonts w:ascii="나눔바른고딕" w:eastAsia="나눔바른고딕" w:hAnsi="나눔바른고딕" w:hint="eastAsia"/>
-        </w:rPr>
-        <w:t xml:space="preserve">또한 </w:t>
+        <w:t>현재</w:t>
+      </w:r>
+      <w:r>
+        <w:rPr>
+          <w:rFonts w:ascii="나눔바른고딕" w:eastAsia="나눔바른고딕" w:hAnsi="나눔바른고딕"/>
+        </w:rPr>
+        <w:t xml:space="preserve"> </w:t>
+      </w:r>
+      <w:r>
+        <w:rPr>
+          <w:rFonts w:ascii="나눔바른고딕" w:eastAsia="나눔바른고딕" w:hAnsi="나눔바른고딕" w:hint="eastAsia"/>
+        </w:rPr>
+        <w:t>모든 출력에 대해 p</w:t>
+      </w:r>
+      <w:r>
+        <w:rPr>
+          <w:rFonts w:ascii="나눔바른고딕" w:eastAsia="나눔바른고딕" w:hAnsi="나눔바른고딕"/>
+        </w:rPr>
+        <w:t>rompt</w:t>
+      </w:r>
+      <w:r>
+        <w:rPr>
+          <w:rFonts w:ascii="나눔바른고딕" w:eastAsia="나눔바른고딕" w:hAnsi="나눔바른고딕" w:hint="eastAsia"/>
+        </w:rPr>
+        <w:t>가 출력되지 않게 구현했다.</w:t>
+      </w:r>
+      <w:r>
+        <w:rPr>
+          <w:rFonts w:ascii="나눔바른고딕" w:eastAsia="나눔바른고딕" w:hAnsi="나눔바른고딕"/>
+        </w:rPr>
+        <w:t xml:space="preserve"> </w:t>
+      </w:r>
+      <w:r>
+        <w:rPr>
+          <w:rFonts w:ascii="나눔바른고딕" w:eastAsia="나눔바른고딕" w:hAnsi="나눔바른고딕" w:hint="eastAsia"/>
+        </w:rPr>
+        <w:t>하지만</w:t>
+      </w:r>
+      <w:r>
+        <w:rPr>
+          <w:rFonts w:ascii="나눔바른고딕" w:eastAsia="나눔바른고딕" w:hAnsi="나눔바른고딕"/>
+        </w:rPr>
+        <w:t xml:space="preserve"> </w:t>
+      </w:r>
+      <w:r>
+        <w:rPr>
+          <w:rFonts w:ascii="나눔바른고딕" w:eastAsia="나눔바른고딕" w:hAnsi="나눔바른고딕" w:hint="eastAsia"/>
+        </w:rPr>
+        <w:t>위의 문제점을 해결하지 못해 출력문이 나온 후 p</w:t>
+      </w:r>
+      <w:r>
+        <w:rPr>
+          <w:rFonts w:ascii="나눔바른고딕" w:eastAsia="나눔바른고딕" w:hAnsi="나눔바른고딕"/>
+        </w:rPr>
+        <w:t>rompt</w:t>
+      </w:r>
+      <w:r>
+        <w:rPr>
+          <w:rFonts w:ascii="나눔바른고딕" w:eastAsia="나눔바른고딕" w:hAnsi="나눔바른고딕" w:hint="eastAsia"/>
+        </w:rPr>
+        <w:t>가 출력되지 않는다.</w:t>
+      </w:r>
+      <w:r>
+        <w:rPr>
+          <w:rFonts w:ascii="나눔바른고딕" w:eastAsia="나눔바른고딕" w:hAnsi="나눔바른고딕"/>
+        </w:rPr>
+        <w:t xml:space="preserve"> </w:t>
+      </w:r>
+      <w:r>
+        <w:rPr>
+          <w:rFonts w:ascii="나눔바른고딕" w:eastAsia="나눔바른고딕" w:hAnsi="나눔바른고딕" w:hint="eastAsia"/>
+        </w:rPr>
+        <w:t>다만 파싱 도중 에러가 발생하면</w:t>
+      </w:r>
+      <w:r>
+        <w:rPr>
+          <w:rFonts w:ascii="나눔바른고딕" w:eastAsia="나눔바른고딕" w:hAnsi="나눔바른고딕" w:hint="eastAsia"/>
+        </w:rPr>
+        <w:t xml:space="preserve"> </w:t>
+      </w:r>
+      <w:r>
+        <w:rPr>
+          <w:rFonts w:ascii="나눔바른고딕" w:eastAsia="나눔바른고딕" w:hAnsi="나눔바른고딕"/>
+        </w:rPr>
+        <w:t xml:space="preserve">“Syntax Error” </w:t>
+      </w:r>
+      <w:r>
+        <w:rPr>
+          <w:rFonts w:ascii="나눔바른고딕" w:eastAsia="나눔바른고딕" w:hAnsi="나눔바른고딕" w:hint="eastAsia"/>
+        </w:rPr>
+        <w:t>출력 후</w:t>
+      </w:r>
+      <w:r>
+        <w:rPr>
+          <w:rFonts w:ascii="나눔바른고딕" w:eastAsia="나눔바른고딕" w:hAnsi="나눔바른고딕" w:hint="eastAsia"/>
+        </w:rPr>
+        <w:t xml:space="preserve"> 파서가 다시 시작되므로 그 때</w:t>
+      </w:r>
+      <w:r>
+        <w:rPr>
+          <w:rFonts w:ascii="나눔바른고딕" w:eastAsia="나눔바른고딕" w:hAnsi="나눔바른고딕" w:hint="eastAsia"/>
+        </w:rPr>
+        <w:t>는</w:t>
+      </w:r>
+      <w:r>
+        <w:rPr>
+          <w:rFonts w:ascii="나눔바른고딕" w:eastAsia="나눔바른고딕" w:hAnsi="나눔바른고딕" w:hint="eastAsia"/>
+        </w:rPr>
+        <w:t xml:space="preserve"> 다시</w:t>
+      </w:r>
+      <w:r>
+        <w:rPr>
+          <w:rFonts w:ascii="나눔바른고딕" w:eastAsia="나눔바른고딕" w:hAnsi="나눔바른고딕" w:hint="eastAsia"/>
+        </w:rPr>
+        <w:t xml:space="preserve"> </w:t>
       </w:r>
       <w:r>
         <w:rPr>
@@ -2131,223 +2721,19 @@
         <w:rPr>
           <w:rFonts w:ascii="나눔바른고딕" w:eastAsia="나눔바른고딕" w:hAnsi="나눔바른고딕" w:hint="eastAsia"/>
         </w:rPr>
-        <w:t>의 출력에 대해,</w:t>
-      </w:r>
-      <w:r>
-        <w:rPr>
-          <w:rFonts w:ascii="나눔바른고딕" w:eastAsia="나눔바른고딕" w:hAnsi="나눔바른고딕"/>
-        </w:rPr>
-        <w:t xml:space="preserve"> </w:t>
-      </w:r>
-      <w:r>
-        <w:rPr>
-          <w:rFonts w:ascii="나눔바른고딕" w:eastAsia="나눔바른고딕" w:hAnsi="나눔바른고딕" w:hint="eastAsia"/>
-        </w:rPr>
-        <w:t xml:space="preserve">결과 출력에는 </w:t>
-      </w:r>
-      <w:r>
-        <w:rPr>
-          <w:rFonts w:ascii="나눔바른고딕" w:eastAsia="나눔바른고딕" w:hAnsi="나눔바른고딕"/>
-        </w:rPr>
-        <w:t>prompt</w:t>
-      </w:r>
-      <w:r>
-        <w:rPr>
-          <w:rFonts w:ascii="나눔바른고딕" w:eastAsia="나눔바른고딕" w:hAnsi="나눔바른고딕" w:hint="eastAsia"/>
-        </w:rPr>
-        <w:t>가 출력되지 않는</w:t>
-      </w:r>
-      <w:r>
-        <w:rPr>
-          <w:rFonts w:ascii="나눔바른고딕" w:eastAsia="나눔바른고딕" w:hAnsi="나눔바른고딕" w:hint="eastAsia"/>
-        </w:rPr>
-        <w:t xml:space="preserve"> 것이 더 옳</w:t>
-      </w:r>
-      <w:r>
-        <w:rPr>
-          <w:rFonts w:ascii="나눔바른고딕" w:eastAsia="나눔바른고딕" w:hAnsi="나눔바른고딕" w:hint="eastAsia"/>
-        </w:rPr>
-        <w:t>다고 생각했다.</w:t>
-      </w:r>
-      <w:r>
-        <w:rPr>
-          <w:rFonts w:ascii="나눔바른고딕" w:eastAsia="나눔바른고딕" w:hAnsi="나눔바른고딕"/>
-        </w:rPr>
-        <w:t xml:space="preserve"> </w:t>
-      </w:r>
-      <w:r>
-        <w:rPr>
-          <w:rFonts w:ascii="나눔바른고딕" w:eastAsia="나눔바른고딕" w:hAnsi="나눔바른고딕" w:hint="eastAsia"/>
-        </w:rPr>
-        <w:t>하지만</w:t>
-      </w:r>
-      <w:r>
-        <w:rPr>
-          <w:rFonts w:ascii="나눔바른고딕" w:eastAsia="나눔바른고딕" w:hAnsi="나눔바른고딕"/>
-        </w:rPr>
-        <w:t xml:space="preserve"> </w:t>
-      </w:r>
-      <w:r>
-        <w:rPr>
-          <w:rFonts w:ascii="나눔바른고딕" w:eastAsia="나눔바른고딕" w:hAnsi="나눔바른고딕"/>
-        </w:rPr>
-        <w:t>Query Sequence</w:t>
-      </w:r>
-      <w:r>
-        <w:rPr>
-          <w:rFonts w:ascii="나눔바른고딕" w:eastAsia="나눔바른고딕" w:hAnsi="나눔바른고딕" w:hint="eastAsia"/>
-        </w:rPr>
-        <w:t>에서 여러 줄의 출력에 p</w:t>
-      </w:r>
-      <w:r>
-        <w:rPr>
-          <w:rFonts w:ascii="나눔바른고딕" w:eastAsia="나눔바른고딕" w:hAnsi="나눔바른고딕"/>
-        </w:rPr>
-        <w:t>rompt</w:t>
-      </w:r>
-      <w:r>
-        <w:rPr>
-          <w:rFonts w:ascii="나눔바른고딕" w:eastAsia="나눔바른고딕" w:hAnsi="나눔바른고딕" w:hint="eastAsia"/>
-        </w:rPr>
-        <w:t>를 모두 출력시키지 않는 것은 현재 프로젝트 구조상 어렵다고 생각</w:t>
-      </w:r>
-      <w:r>
-        <w:rPr>
-          <w:rFonts w:ascii="나눔바른고딕" w:eastAsia="나눔바른고딕" w:hAnsi="나눔바른고딕" w:hint="eastAsia"/>
-        </w:rPr>
-        <w:t>했다.</w:t>
-      </w:r>
-      <w:r>
-        <w:rPr>
-          <w:rFonts w:ascii="나눔바른고딕" w:eastAsia="나눔바른고딕" w:hAnsi="나눔바른고딕"/>
-        </w:rPr>
-        <w:t xml:space="preserve"> </w:t>
-      </w:r>
-      <w:r>
-        <w:rPr>
-          <w:rFonts w:ascii="나눔바른고딕" w:eastAsia="나눔바른고딕" w:hAnsi="나눔바른고딕" w:hint="eastAsia"/>
-        </w:rPr>
-        <w:t>현재</w:t>
-      </w:r>
-      <w:r>
-        <w:rPr>
-          <w:rFonts w:ascii="나눔바른고딕" w:eastAsia="나눔바른고딕" w:hAnsi="나눔바른고딕"/>
-        </w:rPr>
-        <w:t xml:space="preserve"> </w:t>
-      </w:r>
-      <w:r>
-        <w:rPr>
-          <w:rFonts w:ascii="나눔바른고딕" w:eastAsia="나눔바른고딕" w:hAnsi="나눔바른고딕" w:hint="eastAsia"/>
-        </w:rPr>
-        <w:t>한</w:t>
-      </w:r>
-      <w:r>
-        <w:rPr>
-          <w:rFonts w:ascii="나눔바른고딕" w:eastAsia="나눔바른고딕" w:hAnsi="나눔바른고딕"/>
-        </w:rPr>
-        <w:t xml:space="preserve"> </w:t>
-      </w:r>
-      <w:r>
-        <w:rPr>
-          <w:rFonts w:ascii="나눔바른고딕" w:eastAsia="나눔바른고딕" w:hAnsi="나눔바른고딕" w:hint="eastAsia"/>
-        </w:rPr>
-        <w:t xml:space="preserve">줄에 하나의 </w:t>
-      </w:r>
-      <w:r>
-        <w:rPr>
-          <w:rFonts w:ascii="나눔바른고딕" w:eastAsia="나눔바른고딕" w:hAnsi="나눔바른고딕"/>
-        </w:rPr>
-        <w:t>query</w:t>
-      </w:r>
-      <w:r>
-        <w:rPr>
-          <w:rFonts w:ascii="나눔바른고딕" w:eastAsia="나눔바른고딕" w:hAnsi="나눔바른고딕" w:hint="eastAsia"/>
-        </w:rPr>
-        <w:t>가 입력된 경우p</w:t>
-      </w:r>
-      <w:r>
-        <w:rPr>
-          <w:rFonts w:ascii="나눔바른고딕" w:eastAsia="나눔바른고딕" w:hAnsi="나눔바른고딕"/>
-        </w:rPr>
-        <w:t>rompt</w:t>
-      </w:r>
-      <w:r>
-        <w:rPr>
-          <w:rFonts w:ascii="나눔바른고딕" w:eastAsia="나눔바른고딕" w:hAnsi="나눔바른고딕" w:hint="eastAsia"/>
-        </w:rPr>
         <w:t>가</w:t>
       </w:r>
       <w:r>
         <w:rPr>
-          <w:rFonts w:ascii="나눔바른고딕" w:eastAsia="나눔바른고딕" w:hAnsi="나눔바른고딕" w:hint="eastAsia"/>
-        </w:rPr>
-        <w:t xml:space="preserve"> </w:t>
-      </w:r>
-      <w:r>
-        <w:rPr>
-          <w:rFonts w:ascii="나눔바른고딕" w:eastAsia="나눔바른고딕" w:hAnsi="나눔바른고딕" w:hint="eastAsia"/>
-        </w:rPr>
-        <w:t>출력되지 않</w:t>
-      </w:r>
-      <w:r>
-        <w:rPr>
-          <w:rFonts w:ascii="나눔바른고딕" w:eastAsia="나눔바른고딕" w:hAnsi="나눔바른고딕" w:hint="eastAsia"/>
-        </w:rPr>
-        <w:t>고,</w:t>
-      </w:r>
-      <w:r>
-        <w:rPr>
-          <w:rFonts w:ascii="나눔바른고딕" w:eastAsia="나눔바른고딕" w:hAnsi="나눔바른고딕" w:hint="eastAsia"/>
-        </w:rPr>
-        <w:t xml:space="preserve"> q</w:t>
-      </w:r>
-      <w:r>
-        <w:rPr>
-          <w:rFonts w:ascii="나눔바른고딕" w:eastAsia="나눔바른고딕" w:hAnsi="나눔바른고딕"/>
-        </w:rPr>
-        <w:t>uery sequence</w:t>
-      </w:r>
-      <w:r>
-        <w:rPr>
-          <w:rFonts w:ascii="나눔바른고딕" w:eastAsia="나눔바른고딕" w:hAnsi="나눔바른고딕" w:hint="eastAsia"/>
-        </w:rPr>
-        <w:t>의 경우</w:t>
-      </w:r>
-      <w:r>
-        <w:rPr>
-          <w:rFonts w:ascii="나눔바른고딕" w:eastAsia="나눔바른고딕" w:hAnsi="나눔바른고딕" w:hint="eastAsia"/>
-        </w:rPr>
-        <w:t xml:space="preserve"> 첫 번째 줄은 </w:t>
-      </w:r>
-      <w:r>
-        <w:rPr>
-          <w:rFonts w:ascii="나눔바른고딕" w:eastAsia="나눔바른고딕" w:hAnsi="나눔바른고딕"/>
-        </w:rPr>
-        <w:t>prompt</w:t>
-      </w:r>
-      <w:r>
-        <w:rPr>
-          <w:rFonts w:ascii="나눔바른고딕" w:eastAsia="나눔바른고딕" w:hAnsi="나눔바른고딕" w:hint="eastAsia"/>
-        </w:rPr>
-        <w:t>가 출력되지 않지만</w:t>
-      </w:r>
-      <w:r>
-        <w:rPr>
-          <w:rFonts w:ascii="나눔바른고딕" w:eastAsia="나눔바른고딕" w:hAnsi="나눔바른고딕" w:hint="eastAsia"/>
-        </w:rPr>
-        <w:t xml:space="preserve"> 두 번째 결과부터 </w:t>
-      </w:r>
-      <w:r>
-        <w:rPr>
-          <w:rFonts w:ascii="나눔바른고딕" w:eastAsia="나눔바른고딕" w:hAnsi="나눔바른고딕"/>
-        </w:rPr>
-        <w:t>prompt</w:t>
-      </w:r>
-      <w:r>
-        <w:rPr>
-          <w:rFonts w:ascii="나눔바른고딕" w:eastAsia="나눔바른고딕" w:hAnsi="나눔바른고딕" w:hint="eastAsia"/>
-        </w:rPr>
-        <w:t>가 출력되는 상태이다.</w:t>
+          <w:rFonts w:ascii="나눔바른고딕" w:eastAsia="나눔바른고딕" w:hAnsi="나눔바른고딕"/>
+        </w:rPr>
+        <w:t xml:space="preserve"> </w:t>
+      </w:r>
+      <w:r>
+        <w:rPr>
+          <w:rFonts w:ascii="나눔바른고딕" w:eastAsia="나눔바른고딕" w:hAnsi="나눔바른고딕" w:hint="eastAsia"/>
+        </w:rPr>
+        <w:t>출력된다.</w:t>
       </w:r>
     </w:p>
     <w:p>
@@ -2408,7 +2794,7 @@
     <w:p>
       <w:pPr>
         <w:rPr>
-          <w:rFonts w:ascii="나눔바른고딕" w:eastAsia="나눔바른고딕" w:hAnsi="나눔바른고딕"/>
+          <w:rFonts w:ascii="나눔바른고딕" w:eastAsia="나눔바른고딕" w:hAnsi="나눔바른고딕" w:hint="eastAsia"/>
         </w:rPr>
       </w:pPr>
       <w:r>
@@ -2459,13 +2845,12 @@
         </w:rPr>
         <w:t>간편하고 직관적이어서 좋았던 것 같다.</w:t>
       </w:r>
-    </w:p>
-    <w:p>
-      <w:pPr>
-        <w:rPr>
-          <w:rFonts w:ascii="나눔바른고딕" w:eastAsia="나눔바른고딕" w:hAnsi="나눔바른고딕"/>
-        </w:rPr>
-      </w:pPr>
+      <w:r>
+        <w:rPr>
+          <w:rFonts w:ascii="나눔바른고딕" w:eastAsia="나눔바른고딕" w:hAnsi="나눔바른고딕" w:hint="eastAsia"/>
+        </w:rPr>
+        <w:t xml:space="preserve"> </w:t>
+      </w:r>
     </w:p>
     <w:sectPr>
       <w:pgSz w:w="11906" w:h="16838"/>

</xml_diff>

<commit_message>
Finish Project 1-1 (literally)
</commit_message>
<xml_diff>
--- a/reports/PRJ1-1_2013-11431.docx
+++ b/reports/PRJ1-1_2013-11431.docx
@@ -114,7 +114,25 @@
         <w:rPr>
           <w:rFonts w:ascii="나눔바른고딕" w:eastAsia="나눔바른고딕" w:hAnsi="나눔바른고딕" w:hint="eastAsia"/>
         </w:rPr>
-        <w:t xml:space="preserve">은 스펙에 명시된 문법을 </w:t>
+        <w:t>은 스펙에 명시된</w:t>
+      </w:r>
+      <w:r>
+        <w:rPr>
+          <w:rFonts w:ascii="나눔바른고딕" w:eastAsia="나눔바른고딕" w:hAnsi="나눔바른고딕" w:hint="eastAsia"/>
+        </w:rPr>
+        <w:t xml:space="preserve"> E</w:t>
+      </w:r>
+      <w:r>
+        <w:rPr>
+          <w:rFonts w:ascii="나눔바른고딕" w:eastAsia="나눔바른고딕" w:hAnsi="나눔바른고딕"/>
+        </w:rPr>
+        <w:t>BNF</w:t>
+      </w:r>
+      <w:r>
+        <w:rPr>
+          <w:rFonts w:ascii="나눔바른고딕" w:eastAsia="나눔바른고딕" w:hAnsi="나눔바른고딕" w:hint="eastAsia"/>
+        </w:rPr>
+        <w:t xml:space="preserve"> 문법을 </w:t>
       </w:r>
       <w:r>
         <w:rPr>
@@ -138,7 +156,79 @@
         <w:rPr>
           <w:rFonts w:ascii="나눔바른고딕" w:eastAsia="나눔바른고딕" w:hAnsi="나눔바른고딕" w:hint="eastAsia"/>
         </w:rPr>
-        <w:t>구현하면서 신경 써야 했던 부분은 다음과 같다.</w:t>
+        <w:t xml:space="preserve">구현하면서 </w:t>
+      </w:r>
+      <w:r>
+        <w:rPr>
+          <w:rFonts w:ascii="나눔바른고딕" w:eastAsia="나눔바른고딕" w:hAnsi="나눔바른고딕" w:hint="eastAsia"/>
+        </w:rPr>
+        <w:t>까다로웠</w:t>
+      </w:r>
+      <w:r>
+        <w:rPr>
+          <w:rFonts w:ascii="나눔바른고딕" w:eastAsia="나눔바른고딕" w:hAnsi="나눔바른고딕" w:hint="eastAsia"/>
+        </w:rPr>
+        <w:t>던 부분</w:t>
+      </w:r>
+      <w:r>
+        <w:rPr>
+          <w:rFonts w:ascii="나눔바른고딕" w:eastAsia="나눔바른고딕" w:hAnsi="나눔바른고딕" w:hint="eastAsia"/>
+        </w:rPr>
+        <w:t>은</w:t>
+      </w:r>
+      <w:r>
+        <w:rPr>
+          <w:rFonts w:ascii="나눔바른고딕" w:eastAsia="나눔바른고딕" w:hAnsi="나눔바른고딕" w:hint="eastAsia"/>
+        </w:rPr>
+        <w:t xml:space="preserve"> </w:t>
+      </w:r>
+      <w:r>
+        <w:rPr>
+          <w:rFonts w:ascii="나눔바른고딕" w:eastAsia="나눔바른고딕" w:hAnsi="나눔바른고딕" w:hint="eastAsia"/>
+        </w:rPr>
+        <w:t xml:space="preserve">일부 </w:t>
+      </w:r>
+      <w:r>
+        <w:rPr>
+          <w:rFonts w:ascii="나눔바른고딕" w:eastAsia="나눔바른고딕" w:hAnsi="나눔바른고딕"/>
+        </w:rPr>
+        <w:t>Token</w:t>
+      </w:r>
+      <w:r>
+        <w:rPr>
+          <w:rFonts w:ascii="나눔바른고딕" w:eastAsia="나눔바른고딕" w:hAnsi="나눔바른고딕" w:hint="eastAsia"/>
+        </w:rPr>
+        <w:t>의</w:t>
+      </w:r>
+      <w:r>
+        <w:rPr>
+          <w:rFonts w:ascii="나눔바른고딕" w:eastAsia="나눔바른고딕" w:hAnsi="나눔바른고딕" w:hint="eastAsia"/>
+        </w:rPr>
+        <w:t xml:space="preserve"> 정의</w:t>
+      </w:r>
+      <w:r>
+        <w:rPr>
+          <w:rFonts w:ascii="나눔바른고딕" w:eastAsia="나눔바른고딕" w:hAnsi="나눔바른고딕" w:hint="eastAsia"/>
+        </w:rPr>
+        <w:t xml:space="preserve"> 순서</w:t>
+      </w:r>
+      <w:r>
+        <w:rPr>
+          <w:rFonts w:ascii="나눔바른고딕" w:eastAsia="나눔바른고딕" w:hAnsi="나눔바른고딕" w:hint="eastAsia"/>
+        </w:rPr>
+        <w:t>와</w:t>
+      </w:r>
+      <w:r>
+        <w:rPr>
+          <w:rFonts w:ascii="나눔바른고딕" w:eastAsia="나눔바른고딕" w:hAnsi="나눔바른고딕"/>
+        </w:rPr>
+        <w:t xml:space="preserve"> Lookahead </w:t>
+      </w:r>
+      <w:r>
+        <w:rPr>
+          <w:rFonts w:ascii="나눔바른고딕" w:eastAsia="나눔바른고딕" w:hAnsi="나눔바른고딕" w:hint="eastAsia"/>
+        </w:rPr>
+        <w:t>정도가 있었다.</w:t>
       </w:r>
     </w:p>
     <w:p>
@@ -257,7 +347,25 @@
         <w:rPr>
           <w:rFonts w:ascii="나눔바른고딕" w:eastAsia="나눔바른고딕" w:hAnsi="나눔바른고딕" w:hint="eastAsia"/>
         </w:rPr>
-        <w:t xml:space="preserve">는 중복된 정의가 있는 </w:t>
+        <w:t>는 중복</w:t>
+      </w:r>
+      <w:r>
+        <w:rPr>
+          <w:rFonts w:ascii="나눔바른고딕" w:eastAsia="나눔바른고딕" w:hAnsi="나눔바른고딕" w:hint="eastAsia"/>
+        </w:rPr>
+        <w:t>된</w:t>
+      </w:r>
+      <w:r>
+        <w:rPr>
+          <w:rFonts w:ascii="나눔바른고딕" w:eastAsia="나눔바른고딕" w:hAnsi="나눔바른고딕" w:hint="eastAsia"/>
+        </w:rPr>
+        <w:t xml:space="preserve"> </w:t>
+      </w:r>
+      <w:r>
+        <w:rPr>
+          <w:rFonts w:ascii="나눔바른고딕" w:eastAsia="나눔바른고딕" w:hAnsi="나눔바른고딕" w:hint="eastAsia"/>
+        </w:rPr>
+        <w:t xml:space="preserve">정의가 있는 </w:t>
       </w:r>
       <w:r>
         <w:rPr>
@@ -967,6 +1075,7 @@
         <w:rPr>
           <w:rFonts w:ascii="나눔바른고딕" w:eastAsia="나눔바른고딕" w:hAnsi="나눔바른고딕" w:hint="eastAsia"/>
         </w:rPr>
+        <w:lastRenderedPageBreak/>
         <w:t xml:space="preserve"> </w:t>
       </w:r>
       <w:r>
@@ -983,6 +1092,12 @@
       </w:r>
       <w:r>
         <w:rPr>
+          <w:rFonts w:ascii="나눔바른고딕" w:eastAsia="나눔바른고딕" w:hAnsi="나눔바른고딕" w:hint="eastAsia"/>
+        </w:rPr>
+        <w:t xml:space="preserve">해당 표현을 </w:t>
+      </w:r>
+      <w:r>
+        <w:rPr>
           <w:rFonts w:ascii="나눔바른고딕" w:eastAsia="나눔바른고딕" w:hAnsi="나눔바른고딕"/>
         </w:rPr>
         <w:t>&lt;COLUMN IN TABLE&gt;</w:t>
@@ -991,10 +1106,22 @@
         <w:rPr>
           <w:rFonts w:ascii="나눔바른고딕" w:eastAsia="나눔바른고딕" w:hAnsi="나눔바른고딕" w:hint="eastAsia"/>
         </w:rPr>
+        <w:t>으</w:t>
+      </w:r>
+      <w:r>
+        <w:rPr>
+          <w:rFonts w:ascii="나눔바른고딕" w:eastAsia="나눔바른고딕" w:hAnsi="나눔바른고딕" w:hint="eastAsia"/>
+        </w:rPr>
         <w:t>로</w:t>
       </w:r>
       <w:r>
         <w:rPr>
+          <w:rFonts w:ascii="나눔바른고딕" w:eastAsia="나눔바른고딕" w:hAnsi="나눔바른고딕" w:hint="eastAsia"/>
+        </w:rPr>
+        <w:t xml:space="preserve"> 따로</w:t>
+      </w:r>
+      <w:r>
+        <w:rPr>
           <w:rFonts w:ascii="나눔바른고딕" w:eastAsia="나눔바른고딕" w:hAnsi="나눔바른고딕"/>
         </w:rPr>
         <w:t xml:space="preserve"> </w:t>
@@ -1069,7 +1196,31 @@
         <w:rPr>
           <w:rFonts w:ascii="나눔바른고딕" w:eastAsia="나눔바른고딕" w:hAnsi="나눔바른고딕" w:hint="eastAsia"/>
         </w:rPr>
-        <w:t xml:space="preserve">토큰이므로 </w:t>
+        <w:t>토큰이므로</w:t>
+      </w:r>
+      <w:r>
+        <w:rPr>
+          <w:rFonts w:ascii="나눔바른고딕" w:eastAsia="나눔바른고딕" w:hAnsi="나눔바른고딕" w:hint="eastAsia"/>
+        </w:rPr>
+        <w:t>,</w:t>
+      </w:r>
+      <w:r>
+        <w:rPr>
+          <w:rFonts w:ascii="나눔바른고딕" w:eastAsia="나눔바른고딕" w:hAnsi="나눔바른고딕"/>
+        </w:rPr>
+        <w:t xml:space="preserve"> </w:t>
+      </w:r>
+      <w:r>
+        <w:rPr>
+          <w:rFonts w:ascii="나눔바른고딕" w:eastAsia="나눔바른고딕" w:hAnsi="나눔바른고딕" w:hint="eastAsia"/>
+        </w:rPr>
+        <w:t>판별하기 위해</w:t>
+      </w:r>
+      <w:r>
+        <w:rPr>
+          <w:rFonts w:ascii="나눔바른고딕" w:eastAsia="나눔바른고딕" w:hAnsi="나눔바른고딕" w:hint="eastAsia"/>
+        </w:rPr>
+        <w:t xml:space="preserve"> </w:t>
       </w:r>
       <w:r>
         <w:rPr>
@@ -1106,7 +1257,6 @@
         <w:rPr>
           <w:rFonts w:ascii="나눔바른고딕" w:eastAsia="나눔바른고딕" w:hAnsi="나눔바른고딕" w:hint="eastAsia"/>
         </w:rPr>
-        <w:lastRenderedPageBreak/>
         <w:t xml:space="preserve"> </w:t>
       </w:r>
       <w:r>
@@ -1480,19 +1630,31 @@
         <w:rPr>
           <w:rFonts w:ascii="나눔바른고딕" w:eastAsia="나눔바른고딕" w:hAnsi="나눔바른고딕" w:hint="eastAsia"/>
         </w:rPr>
-        <w:t xml:space="preserve">문법을 바꿈으로써 </w:t>
-      </w:r>
-      <w:r>
-        <w:rPr>
-          <w:rFonts w:ascii="나눔바른고딕" w:eastAsia="나눔바른고딕" w:hAnsi="나눔바른고딕"/>
-        </w:rPr>
-        <w:t>&lt;PREDICATE&gt;</w:t>
-      </w:r>
-      <w:r>
-        <w:rPr>
-          <w:rFonts w:ascii="나눔바른고딕" w:eastAsia="나눔바른고딕" w:hAnsi="나눔바른고딕" w:hint="eastAsia"/>
-        </w:rPr>
-        <w:t xml:space="preserve">에서의 </w:t>
+        <w:t xml:space="preserve">위와 같이 </w:t>
+      </w:r>
+      <w:r>
+        <w:rPr>
+          <w:rFonts w:ascii="나눔바른고딕" w:eastAsia="나눔바른고딕" w:hAnsi="나눔바른고딕"/>
+        </w:rPr>
+        <w:t xml:space="preserve">&lt;PREDICATE&gt; </w:t>
+      </w:r>
+      <w:r>
+        <w:rPr>
+          <w:rFonts w:ascii="나눔바른고딕" w:eastAsia="나눔바른고딕" w:hAnsi="나눔바른고딕" w:hint="eastAsia"/>
+        </w:rPr>
+        <w:t xml:space="preserve">표현의 </w:t>
+      </w:r>
+      <w:r>
+        <w:rPr>
+          <w:rFonts w:ascii="나눔바른고딕" w:eastAsia="나눔바른고딕" w:hAnsi="나눔바른고딕" w:hint="eastAsia"/>
+        </w:rPr>
+        <w:t>문법을 바꿈으로써</w:t>
+      </w:r>
+      <w:r>
+        <w:rPr>
+          <w:rFonts w:ascii="나눔바른고딕" w:eastAsia="나눔바른고딕" w:hAnsi="나눔바른고딕" w:hint="eastAsia"/>
+        </w:rPr>
+        <w:t xml:space="preserve"> 발생하는 </w:t>
       </w:r>
       <w:r>
         <w:rPr>
@@ -1651,7 +1813,19 @@
         <w:rPr>
           <w:rFonts w:ascii="나눔바른고딕" w:eastAsia="나눔바른고딕" w:hAnsi="나눔바른고딕" w:hint="eastAsia"/>
         </w:rPr>
-        <w:t xml:space="preserve">토큰을 정의하면 </w:t>
+        <w:t>토큰을 정의하면</w:t>
+      </w:r>
+      <w:r>
+        <w:rPr>
+          <w:rFonts w:ascii="나눔바른고딕" w:eastAsia="나눔바른고딕" w:hAnsi="나눔바른고딕" w:hint="eastAsia"/>
+        </w:rPr>
+        <w:t xml:space="preserve"> 해당 문자열이</w:t>
+      </w:r>
+      <w:r>
+        <w:rPr>
+          <w:rFonts w:ascii="나눔바른고딕" w:eastAsia="나눔바른고딕" w:hAnsi="나눔바른고딕" w:hint="eastAsia"/>
+        </w:rPr>
+        <w:t xml:space="preserve"> </w:t>
       </w:r>
       <w:r>
         <w:rPr>
@@ -1663,7 +1837,25 @@
         <w:rPr>
           <w:rFonts w:ascii="나눔바른고딕" w:eastAsia="나눔바른고딕" w:hAnsi="나눔바른고딕" w:hint="eastAsia"/>
         </w:rPr>
-        <w:t xml:space="preserve">과 </w:t>
+        <w:t>에 이미 정의되어</w:t>
+      </w:r>
+      <w:r>
+        <w:rPr>
+          <w:rFonts w:ascii="나눔바른고딕" w:eastAsia="나눔바른고딕" w:hAnsi="나눔바른고딕"/>
+        </w:rPr>
+        <w:t xml:space="preserve"> </w:t>
+      </w:r>
+      <w:r>
+        <w:rPr>
+          <w:rFonts w:ascii="나눔바른고딕" w:eastAsia="나눔바른고딕" w:hAnsi="나눔바른고딕" w:hint="eastAsia"/>
+        </w:rPr>
+        <w:t>있어</w:t>
+      </w:r>
+      <w:r>
+        <w:rPr>
+          <w:rFonts w:ascii="나눔바른고딕" w:eastAsia="나눔바른고딕" w:hAnsi="나눔바른고딕" w:hint="eastAsia"/>
+        </w:rPr>
+        <w:t xml:space="preserve"> </w:t>
       </w:r>
       <w:r>
         <w:rPr>
@@ -1681,13 +1873,31 @@
         <w:rPr>
           <w:rFonts w:ascii="나눔바른고딕" w:eastAsia="나눔바른고딕" w:hAnsi="나눔바른고딕" w:hint="eastAsia"/>
         </w:rPr>
-        <w:t xml:space="preserve"> 있다는 </w:t>
-      </w:r>
-      <w:r>
-        <w:rPr>
-          <w:rFonts w:ascii="나눔바른고딕" w:eastAsia="나눔바른고딕" w:hAnsi="나눔바른고딕" w:hint="eastAsia"/>
-        </w:rPr>
-        <w:t>에러가 발생하므로,</w:t>
+        <w:t xml:space="preserve"> </w:t>
+      </w:r>
+      <w:r>
+        <w:rPr>
+          <w:rFonts w:ascii="나눔바른고딕" w:eastAsia="나눔바른고딕" w:hAnsi="나눔바른고딕" w:hint="eastAsia"/>
+        </w:rPr>
+        <w:t xml:space="preserve">발생한다는 </w:t>
+      </w:r>
+      <w:r>
+        <w:rPr>
+          <w:rFonts w:ascii="나눔바른고딕" w:eastAsia="나눔바른고딕" w:hAnsi="나눔바른고딕" w:hint="eastAsia"/>
+        </w:rPr>
+        <w:t xml:space="preserve">에러가 </w:t>
+      </w:r>
+      <w:r>
+        <w:rPr>
+          <w:rFonts w:ascii="나눔바른고딕" w:eastAsia="나눔바른고딕" w:hAnsi="나눔바른고딕" w:hint="eastAsia"/>
+        </w:rPr>
+        <w:t>나타나므로</w:t>
+      </w:r>
+      <w:r>
+        <w:rPr>
+          <w:rFonts w:ascii="나눔바른고딕" w:eastAsia="나눔바른고딕" w:hAnsi="나눔바른고딕" w:hint="eastAsia"/>
+        </w:rPr>
+        <w:t>,</w:t>
       </w:r>
       <w:r>
         <w:rPr>
@@ -1709,6 +1919,18 @@
       </w:r>
       <w:r>
         <w:rPr>
+          <w:rFonts w:ascii="나눔바른고딕" w:eastAsia="나눔바른고딕" w:hAnsi="나눔바른고딕"/>
+        </w:rPr>
+        <w:t xml:space="preserve"> </w:t>
+      </w:r>
+      <w:r>
+        <w:rPr>
+          <w:rFonts w:ascii="나눔바른고딕" w:eastAsia="나눔바른고딕" w:hAnsi="나눔바른고딕" w:hint="eastAsia"/>
+        </w:rPr>
+        <w:t>문자열 그대</w:t>
+      </w:r>
+      <w:r>
+        <w:rPr>
           <w:rFonts w:ascii="나눔바른고딕" w:eastAsia="나눔바른고딕" w:hAnsi="나눔바른고딕" w:hint="eastAsia"/>
         </w:rPr>
         <w:t>로 사용하였다.</w:t>
@@ -1717,7 +1939,7 @@
     <w:p>
       <w:pPr>
         <w:rPr>
-          <w:rFonts w:ascii="나눔바른고딕" w:eastAsia="나눔바른고딕" w:hAnsi="나눔바른고딕" w:hint="eastAsia"/>
+          <w:rFonts w:ascii="나눔바른고딕" w:eastAsia="나눔바른고딕" w:hAnsi="나눔바른고딕"/>
         </w:rPr>
       </w:pPr>
       <w:r>
@@ -1774,14 +1996,141 @@
         </w:rPr>
         <w:t>구분</w:t>
       </w:r>
-      <w:bookmarkStart w:id="0" w:name="_GoBack"/>
-      <w:bookmarkEnd w:id="0"/>
       <w:r>
         <w:rPr>
           <w:rFonts w:ascii="나눔바른고딕" w:eastAsia="나눔바른고딕" w:hAnsi="나눔바른고딕" w:hint="eastAsia"/>
         </w:rPr>
         <w:t>해주었다.</w:t>
       </w:r>
+    </w:p>
+    <w:p>
+      <w:pPr>
+        <w:rPr>
+          <w:rFonts w:ascii="나눔바른고딕" w:eastAsia="나눔바른고딕" w:hAnsi="나눔바른고딕" w:hint="eastAsia"/>
+        </w:rPr>
+      </w:pPr>
+      <w:r>
+        <w:rPr>
+          <w:rFonts w:ascii="나눔바른고딕" w:eastAsia="나눔바른고딕" w:hAnsi="나눔바른고딕" w:hint="eastAsia"/>
+        </w:rPr>
+        <w:t xml:space="preserve"> </w:t>
+      </w:r>
+      <w:r>
+        <w:rPr>
+          <w:rFonts w:ascii="나눔바른고딕" w:eastAsia="나눔바른고딕" w:hAnsi="나눔바른고딕"/>
+        </w:rPr>
+        <w:t xml:space="preserve">   </w:t>
+      </w:r>
+      <w:r>
+        <w:rPr>
+          <w:rFonts w:ascii="나눔바른고딕" w:eastAsia="나눔바른고딕" w:hAnsi="나눔바른고딕" w:hint="eastAsia"/>
+        </w:rPr>
+        <w:t>마지막으로,</w:t>
+      </w:r>
+      <w:r>
+        <w:rPr>
+          <w:rFonts w:ascii="나눔바른고딕" w:eastAsia="나눔바른고딕" w:hAnsi="나눔바른고딕"/>
+        </w:rPr>
+        <w:t xml:space="preserve"> CLI </w:t>
+      </w:r>
+      <w:r>
+        <w:rPr>
+          <w:rFonts w:ascii="나눔바른고딕" w:eastAsia="나눔바른고딕" w:hAnsi="나눔바른고딕" w:hint="eastAsia"/>
+        </w:rPr>
+        <w:t xml:space="preserve">환경에서 테스트 도중 </w:t>
+      </w:r>
+      <w:r>
+        <w:rPr>
+          <w:rFonts w:ascii="나눔바른고딕" w:eastAsia="나눔바른고딕" w:hAnsi="나눔바른고딕"/>
+        </w:rPr>
+        <w:t xml:space="preserve">Ctrl+C </w:t>
+      </w:r>
+      <w:r>
+        <w:rPr>
+          <w:rFonts w:ascii="나눔바른고딕" w:eastAsia="나눔바른고딕" w:hAnsi="나눔바른고딕" w:hint="eastAsia"/>
+        </w:rPr>
+        <w:t xml:space="preserve">혹은 </w:t>
+      </w:r>
+      <w:r>
+        <w:rPr>
+          <w:rFonts w:ascii="나눔바른고딕" w:eastAsia="나눔바른고딕" w:hAnsi="나눔바른고딕"/>
+        </w:rPr>
+        <w:t>Ctrl+Z</w:t>
+      </w:r>
+      <w:r>
+        <w:rPr>
+          <w:rFonts w:ascii="나눔바른고딕" w:eastAsia="나눔바른고딕" w:hAnsi="나눔바른고딕" w:hint="eastAsia"/>
+        </w:rPr>
+        <w:t>를 입력하면 파서에서 무한 에러가 발생하는 이슈가 있어,</w:t>
+      </w:r>
+      <w:r>
+        <w:rPr>
+          <w:rFonts w:ascii="나눔바른고딕" w:eastAsia="나눔바른고딕" w:hAnsi="나눔바른고딕"/>
+        </w:rPr>
+        <w:t xml:space="preserve"> &lt;EOF&gt; </w:t>
+      </w:r>
+      <w:r>
+        <w:rPr>
+          <w:rFonts w:ascii="나눔바른고딕" w:eastAsia="나눔바른고딕" w:hAnsi="나눔바른고딕" w:hint="eastAsia"/>
+        </w:rPr>
+        <w:t xml:space="preserve">토큰에 대한 처리를 </w:t>
+      </w:r>
+      <w:r>
+        <w:rPr>
+          <w:rFonts w:ascii="나눔바른고딕" w:eastAsia="나눔바른고딕" w:hAnsi="나눔바른고딕"/>
+        </w:rPr>
+        <w:t>‘</w:t>
+      </w:r>
+      <w:r>
+        <w:rPr>
+          <w:rFonts w:ascii="나눔바른고딕" w:eastAsia="나눔바른고딕" w:hAnsi="나눔바른고딕"/>
+        </w:rPr>
+        <w:t>exit;</w:t>
+      </w:r>
+      <w:r>
+        <w:rPr>
+          <w:rFonts w:ascii="나눔바른고딕" w:eastAsia="나눔바른고딕" w:hAnsi="나눔바른고딕"/>
+        </w:rPr>
+        <w:t>’</w:t>
+      </w:r>
+      <w:r>
+        <w:rPr>
+          <w:rFonts w:ascii="나눔바른고딕" w:eastAsia="나눔바른고딕" w:hAnsi="나눔바른고딕"/>
+        </w:rPr>
+        <w:t xml:space="preserve"> </w:t>
+      </w:r>
+      <w:r>
+        <w:rPr>
+          <w:rFonts w:ascii="나눔바른고딕" w:eastAsia="나눔바른고딕" w:hAnsi="나눔바른고딕" w:hint="eastAsia"/>
+        </w:rPr>
+        <w:t xml:space="preserve">와 </w:t>
+      </w:r>
+      <w:r>
+        <w:rPr>
+          <w:rFonts w:ascii="나눔바른고딕" w:eastAsia="나눔바른고딕" w:hAnsi="나눔바른고딕" w:hint="eastAsia"/>
+        </w:rPr>
+        <w:t xml:space="preserve">같은 방식으로 </w:t>
+      </w:r>
+      <w:r>
+        <w:rPr>
+          <w:rFonts w:ascii="나눔바른고딕" w:eastAsia="나눔바른고딕" w:hAnsi="나눔바른고딕" w:hint="eastAsia"/>
+        </w:rPr>
+        <w:t>해주었다.</w:t>
+      </w:r>
+    </w:p>
+    <w:p>
+      <w:pPr>
+        <w:rPr>
+          <w:rFonts w:ascii="나눔바른고딕" w:eastAsia="나눔바른고딕" w:hAnsi="나눔바른고딕"/>
+        </w:rPr>
+      </w:pPr>
+    </w:p>
+    <w:p>
+      <w:pPr>
+        <w:rPr>
+          <w:rFonts w:ascii="나눔바른고딕" w:eastAsia="나눔바른고딕" w:hAnsi="나눔바른고딕"/>
+        </w:rPr>
+      </w:pPr>
     </w:p>
     <w:p>
       <w:pPr>
@@ -1808,6 +2157,7 @@
           <w:sz w:val="32"/>
           <w:szCs w:val="32"/>
         </w:rPr>
+        <w:lastRenderedPageBreak/>
         <w:t xml:space="preserve">2. </w:t>
       </w:r>
       <w:r>
@@ -1879,7 +2229,19 @@
         <w:rPr>
           <w:rFonts w:ascii="나눔바른고딕" w:eastAsia="나눔바른고딕" w:hAnsi="나눔바른고딕" w:hint="eastAsia"/>
         </w:rPr>
-        <w:t xml:space="preserve">을 한 글자로 이루어진 </w:t>
+        <w:t>을 한</w:t>
+      </w:r>
+      <w:r>
+        <w:rPr>
+          <w:rFonts w:ascii="나눔바른고딕" w:eastAsia="나눔바른고딕" w:hAnsi="나눔바른고딕" w:hint="eastAsia"/>
+        </w:rPr>
+        <w:t xml:space="preserve"> 단어</w:t>
+      </w:r>
+      <w:r>
+        <w:rPr>
+          <w:rFonts w:ascii="나눔바른고딕" w:eastAsia="나눔바른고딕" w:hAnsi="나눔바른고딕" w:hint="eastAsia"/>
+        </w:rPr>
+        <w:t xml:space="preserve">로 이루어진 </w:t>
       </w:r>
       <w:r>
         <w:rPr>
@@ -1976,7 +2338,13 @@
         <w:rPr>
           <w:rFonts w:ascii="나눔바른고딕" w:eastAsia="나눔바른고딕" w:hAnsi="나눔바른고딕" w:hint="eastAsia"/>
         </w:rPr>
-        <w:t>되도록 구현했다</w:t>
+        <w:t>나타나도</w:t>
+      </w:r>
+      <w:r>
+        <w:rPr>
+          <w:rFonts w:ascii="나눔바른고딕" w:eastAsia="나눔바른고딕" w:hAnsi="나눔바른고딕" w:hint="eastAsia"/>
+        </w:rPr>
+        <w:t>록 구현했다</w:t>
       </w:r>
       <w:r>
         <w:rPr>
@@ -2048,13 +2416,19 @@
         <w:rPr>
           <w:rFonts w:ascii="나눔바른고딕" w:eastAsia="나눔바른고딕" w:hAnsi="나눔바른고딕" w:hint="eastAsia"/>
         </w:rPr>
-        <w:t xml:space="preserve"> 입력되었다면 유저가 앞으로 </w:t>
-      </w:r>
-      <w:r>
-        <w:rPr>
-          <w:rFonts w:ascii="나눔바른고딕" w:eastAsia="나눔바른고딕" w:hAnsi="나눔바른고딕" w:hint="eastAsia"/>
-        </w:rPr>
-        <w:t>어떤 값을 입력하는</w:t>
+        <w:t xml:space="preserve"> 입력되었다면 유저가 </w:t>
+      </w:r>
+      <w:r>
+        <w:rPr>
+          <w:rFonts w:ascii="나눔바른고딕" w:eastAsia="나눔바른고딕" w:hAnsi="나눔바른고딕" w:hint="eastAsia"/>
+        </w:rPr>
+        <w:t xml:space="preserve">향후 </w:t>
+      </w:r>
+      <w:r>
+        <w:rPr>
+          <w:rFonts w:ascii="나눔바른고딕" w:eastAsia="나눔바른고딕" w:hAnsi="나눔바른고딕" w:hint="eastAsia"/>
+        </w:rPr>
+        <w:t>입력하는</w:t>
       </w:r>
       <w:r>
         <w:rPr>
@@ -2066,7 +2440,13 @@
         <w:rPr>
           <w:rFonts w:ascii="나눔바른고딕" w:eastAsia="나눔바른고딕" w:hAnsi="나눔바른고딕" w:hint="eastAsia"/>
         </w:rPr>
-        <w:t xml:space="preserve"> 상관없이 </w:t>
+        <w:t xml:space="preserve"> </w:t>
+      </w:r>
+      <w:r>
+        <w:rPr>
+          <w:rFonts w:ascii="나눔바른고딕" w:eastAsia="나눔바른고딕" w:hAnsi="나눔바른고딕" w:hint="eastAsia"/>
+        </w:rPr>
+        <w:t xml:space="preserve">관계없이 </w:t>
       </w:r>
       <w:r>
         <w:rPr>
@@ -2120,20 +2500,25 @@
         <w:rPr>
           <w:rFonts w:ascii="나눔바른고딕" w:eastAsia="나눔바른고딕" w:hAnsi="나눔바른고딕" w:hint="eastAsia"/>
         </w:rPr>
-        <w:t>생각했다.</w:t>
-      </w:r>
-    </w:p>
-    <w:p>
-      <w:pPr>
-        <w:rPr>
-          <w:rFonts w:ascii="나눔바른고딕" w:eastAsia="나눔바른고딕" w:hAnsi="나눔바른고딕"/>
-        </w:rPr>
-      </w:pPr>
-      <w:r>
-        <w:rPr>
-          <w:rFonts w:ascii="나눔바른고딕" w:eastAsia="나눔바른고딕" w:hAnsi="나눔바른고딕"/>
-        </w:rPr>
-        <w:lastRenderedPageBreak/>
+        <w:t>가정했다</w:t>
+      </w:r>
+      <w:r>
+        <w:rPr>
+          <w:rFonts w:ascii="나눔바른고딕" w:eastAsia="나눔바른고딕" w:hAnsi="나눔바른고딕" w:hint="eastAsia"/>
+        </w:rPr>
+        <w:t>.</w:t>
+      </w:r>
+    </w:p>
+    <w:p>
+      <w:pPr>
+        <w:rPr>
+          <w:rFonts w:ascii="나눔바른고딕" w:eastAsia="나눔바른고딕" w:hAnsi="나눔바른고딕"/>
+        </w:rPr>
+      </w:pPr>
+      <w:r>
+        <w:rPr>
+          <w:rFonts w:ascii="나눔바른고딕" w:eastAsia="나눔바른고딕" w:hAnsi="나눔바른고딕"/>
+        </w:rPr>
         <w:t xml:space="preserve">    </w:t>
       </w:r>
       <w:r>
@@ -2281,7 +2666,7 @@
     <w:p>
       <w:pPr>
         <w:rPr>
-          <w:rFonts w:ascii="나눔바른고딕" w:eastAsia="나눔바른고딕" w:hAnsi="나눔바른고딕" w:hint="eastAsia"/>
+          <w:rFonts w:ascii="나눔바른고딕" w:eastAsia="나눔바른고딕" w:hAnsi="나눔바른고딕"/>
         </w:rPr>
       </w:pPr>
       <w:r>
@@ -2300,7 +2685,19 @@
         <w:rPr>
           <w:rFonts w:ascii="나눔바른고딕" w:eastAsia="나눔바른고딕" w:hAnsi="나눔바른고딕"/>
         </w:rPr>
-        <w:t>promp</w:t>
+        <w:t>User P</w:t>
+      </w:r>
+      <w:r>
+        <w:rPr>
+          <w:rFonts w:ascii="나눔바른고딕" w:eastAsia="나눔바른고딕" w:hAnsi="나눔바른고딕"/>
+        </w:rPr>
+        <w:t>romp</w:t>
+      </w:r>
+      <w:r>
+        <w:rPr>
+          <w:rFonts w:ascii="나눔바른고딕" w:eastAsia="나눔바른고딕" w:hAnsi="나눔바른고딕" w:hint="eastAsia"/>
+        </w:rPr>
+        <w:t>t</w:t>
       </w:r>
       <w:r>
         <w:rPr>
@@ -2324,7 +2721,19 @@
         <w:rPr>
           <w:rFonts w:ascii="나눔바른고딕" w:eastAsia="나눔바른고딕" w:hAnsi="나눔바른고딕" w:hint="eastAsia"/>
         </w:rPr>
-        <w:t xml:space="preserve">결과 출력에는 </w:t>
+        <w:t xml:space="preserve">결과 </w:t>
+      </w:r>
+      <w:r>
+        <w:rPr>
+          <w:rFonts w:ascii="나눔바른고딕" w:eastAsia="나눔바른고딕" w:hAnsi="나눔바른고딕" w:hint="eastAsia"/>
+        </w:rPr>
+        <w:t>라인</w:t>
+      </w:r>
+      <w:r>
+        <w:rPr>
+          <w:rFonts w:ascii="나눔바른고딕" w:eastAsia="나눔바른고딕" w:hAnsi="나눔바른고딕" w:hint="eastAsia"/>
+        </w:rPr>
+        <w:t xml:space="preserve">에는 </w:t>
       </w:r>
       <w:r>
         <w:rPr>
@@ -2564,6 +2973,18 @@
         <w:rPr>
           <w:rFonts w:ascii="나눔바른고딕" w:eastAsia="나눔바른고딕" w:hAnsi="나눔바른고딕"/>
         </w:rPr>
+        <w:t>JavaCC</w:t>
+      </w:r>
+      <w:r>
+        <w:rPr>
+          <w:rFonts w:ascii="나눔바른고딕" w:eastAsia="나눔바른고딕" w:hAnsi="나눔바른고딕" w:hint="eastAsia"/>
+        </w:rPr>
+        <w:t xml:space="preserve">에서 지원하는 </w:t>
+      </w:r>
+      <w:r>
+        <w:rPr>
+          <w:rFonts w:ascii="나눔바른고딕" w:eastAsia="나눔바른고딕" w:hAnsi="나눔바른고딕"/>
+        </w:rPr>
         <w:t>Lexical state</w:t>
       </w:r>
       <w:r>
@@ -2582,7 +3003,7 @@
     <w:p>
       <w:pPr>
         <w:rPr>
-          <w:rFonts w:ascii="나눔바른고딕" w:eastAsia="나눔바른고딕" w:hAnsi="나눔바른고딕" w:hint="eastAsia"/>
+          <w:rFonts w:ascii="나눔바른고딕" w:eastAsia="나눔바른고딕" w:hAnsi="나눔바른고딕"/>
         </w:rPr>
       </w:pPr>
       <w:r>
@@ -2794,7 +3215,7 @@
     <w:p>
       <w:pPr>
         <w:rPr>
-          <w:rFonts w:ascii="나눔바른고딕" w:eastAsia="나눔바른고딕" w:hAnsi="나눔바른고딕" w:hint="eastAsia"/>
+          <w:rFonts w:ascii="나눔바른고딕" w:eastAsia="나눔바른고딕" w:hAnsi="나눔바른고딕"/>
         </w:rPr>
       </w:pPr>
       <w:r>
@@ -2850,6 +3271,60 @@
           <w:rFonts w:ascii="나눔바른고딕" w:eastAsia="나눔바른고딕" w:hAnsi="나눔바른고딕" w:hint="eastAsia"/>
         </w:rPr>
         <w:t xml:space="preserve"> </w:t>
+      </w:r>
+      <w:r>
+        <w:rPr>
+          <w:rFonts w:ascii="나눔바른고딕" w:eastAsia="나눔바른고딕" w:hAnsi="나눔바른고딕"/>
+        </w:rPr>
+        <w:t xml:space="preserve">Lookahead </w:t>
+      </w:r>
+      <w:r>
+        <w:rPr>
+          <w:rFonts w:ascii="나눔바른고딕" w:eastAsia="나눔바른고딕" w:hAnsi="나눔바른고딕" w:hint="eastAsia"/>
+        </w:rPr>
+        <w:t>미사용과 같이, 문제가 될 수 있는 부분들을 컴파일을 할 때</w:t>
+      </w:r>
+      <w:r>
+        <w:rPr>
+          <w:rFonts w:ascii="나눔바른고딕" w:eastAsia="나눔바른고딕" w:hAnsi="나눔바른고딕"/>
+        </w:rPr>
+        <w:t>Warning</w:t>
+      </w:r>
+      <w:r>
+        <w:rPr>
+          <w:rFonts w:ascii="나눔바른고딕" w:eastAsia="나눔바른고딕" w:hAnsi="나눔바른고딕" w:hint="eastAsia"/>
+        </w:rPr>
+        <w:t>으로 알려주는 것도 파서의 안정성을 높여주는 데</w:t>
+      </w:r>
+      <w:r>
+        <w:rPr>
+          <w:rFonts w:ascii="나눔바른고딕" w:eastAsia="나눔바른고딕" w:hAnsi="나눔바른고딕"/>
+        </w:rPr>
+        <w:t xml:space="preserve"> </w:t>
+      </w:r>
+      <w:r>
+        <w:rPr>
+          <w:rFonts w:ascii="나눔바른고딕" w:eastAsia="나눔바른고딕" w:hAnsi="나눔바른고딕" w:hint="eastAsia"/>
+        </w:rPr>
+        <w:t xml:space="preserve">많은 </w:t>
+      </w:r>
+      <w:r>
+        <w:rPr>
+          <w:rFonts w:ascii="나눔바른고딕" w:eastAsia="나눔바른고딕" w:hAnsi="나눔바른고딕" w:hint="eastAsia"/>
+        </w:rPr>
+        <w:t xml:space="preserve">도움이 </w:t>
+      </w:r>
+      <w:r>
+        <w:rPr>
+          <w:rFonts w:ascii="나눔바른고딕" w:eastAsia="나눔바른고딕" w:hAnsi="나눔바른고딕" w:hint="eastAsia"/>
+        </w:rPr>
+        <w:t xml:space="preserve">될 </w:t>
+      </w:r>
+      <w:r>
+        <w:rPr>
+          <w:rFonts w:ascii="나눔바른고딕" w:eastAsia="나눔바른고딕" w:hAnsi="나눔바른고딕" w:hint="eastAsia"/>
+        </w:rPr>
+        <w:t>것 같았다.</w:t>
       </w:r>
     </w:p>
     <w:sectPr>

</xml_diff>